<commit_message>
refine 1.1 and some report
</commit_message>
<xml_diff>
--- a/MP2/CS440 MP2 Report.docx
+++ b/MP2/CS440 MP2 Report.docx
@@ -1,6 +1,6 @@
 
 <file path=word/document.xml><?xml version="1.0" encoding="utf-8"?>
-<w:document xmlns:wpc="http://schemas.microsoft.com/office/word/2010/wordprocessingCanvas" xmlns:cx="http://schemas.microsoft.com/office/drawing/2014/chartex" xmlns:cx1="http://schemas.microsoft.com/office/drawing/2015/9/8/chartex" xmlns:cx2="http://schemas.microsoft.com/office/drawing/2015/10/21/chartex" xmlns:cx3="http://schemas.microsoft.com/office/drawing/2016/5/9/chartex" xmlns:cx4="http://schemas.microsoft.com/office/drawing/2016/5/10/chartex" xmlns:cx5="http://schemas.microsoft.com/office/drawing/2016/5/11/chartex" xmlns:cx6="http://schemas.microsoft.com/office/drawing/2016/5/12/chartex" xmlns:cx7="http://schemas.microsoft.com/office/drawing/2016/5/13/chartex" xmlns:cx8="http://schemas.microsoft.com/office/drawing/2016/5/14/chartex" xmlns:mc="http://schemas.openxmlformats.org/markup-compatibility/2006" xmlns:aink="http://schemas.microsoft.com/office/drawing/2016/ink" xmlns:am3d="http://schemas.microsoft.com/office/drawing/2017/model3d" xmlns:o="urn:schemas-microsoft-com:office:office" xmlns:r="http://schemas.openxmlformats.org/officeDocument/2006/relationships" xmlns:m="http://schemas.openxmlformats.org/officeDocument/2006/math" xmlns:v="urn:schemas-microsoft-com:vml" xmlns:wp14="http://schemas.microsoft.com/office/word/2010/wordprocessingDrawing" xmlns:wp="http://schemas.openxmlformats.org/drawingml/2006/wordprocessingDrawing" xmlns:w10="urn:schemas-microsoft-com:office:word" xmlns:w="http://schemas.openxmlformats.org/wordprocessingml/2006/main" xmlns:w14="http://schemas.microsoft.com/office/word/2010/wordml" xmlns:w15="http://schemas.microsoft.com/office/word/2012/wordml" xmlns:w16cid="http://schemas.microsoft.com/office/word/2016/wordml/cid" xmlns:w16se="http://schemas.microsoft.com/office/word/2015/wordml/symex" xmlns:wpg="http://schemas.microsoft.com/office/word/2010/wordprocessingGroup" xmlns:wpi="http://schemas.microsoft.com/office/word/2010/wordprocessingInk" xmlns:wne="http://schemas.microsoft.com/office/word/2006/wordml" xmlns:wps="http://schemas.microsoft.com/office/word/2010/wordprocessingShape" mc:Ignorable="w14 w15 w16se w16cid wp14">
+<w:document xmlns:wpc="http://schemas.microsoft.com/office/word/2010/wordprocessingCanvas" xmlns:mo="http://schemas.microsoft.com/office/mac/office/2008/main" xmlns:mc="http://schemas.openxmlformats.org/markup-compatibility/2006" xmlns:mv="urn:schemas-microsoft-com:mac:vml" xmlns:o="urn:schemas-microsoft-com:office:office" xmlns:r="http://schemas.openxmlformats.org/officeDocument/2006/relationships" xmlns:m="http://schemas.openxmlformats.org/officeDocument/2006/math" xmlns:v="urn:schemas-microsoft-com:vml" xmlns:wp14="http://schemas.microsoft.com/office/word/2010/wordprocessingDrawing" xmlns:wp="http://schemas.openxmlformats.org/drawingml/2006/wordprocessingDrawing" xmlns:w10="urn:schemas-microsoft-com:office:word" xmlns:w="http://schemas.openxmlformats.org/wordprocessingml/2006/main" xmlns:w14="http://schemas.microsoft.com/office/word/2010/wordml" xmlns:w15="http://schemas.microsoft.com/office/word/2012/wordml" xmlns:wpg="http://schemas.microsoft.com/office/word/2010/wordprocessingGroup" xmlns:wpi="http://schemas.microsoft.com/office/word/2010/wordprocessingInk" xmlns:wne="http://schemas.microsoft.com/office/word/2006/wordml" xmlns:wps="http://schemas.microsoft.com/office/word/2010/wordprocessingShape" mc:Ignorable="w14 w15 wp14">
   <w:body>
     <w:p>
       <w:pPr>
@@ -28,8 +28,13 @@
         <w:pStyle w:val="Subtitle"/>
         <w:jc w:val="both"/>
       </w:pPr>
-      <w:r>
-        <w:t>Andong Jing</w:t>
+      <w:proofErr w:type="spellStart"/>
+      <w:r>
+        <w:t>Andong</w:t>
+      </w:r>
+      <w:proofErr w:type="spellEnd"/>
+      <w:r>
+        <w:t xml:space="preserve"> Jing</w:t>
       </w:r>
       <w:r>
         <w:tab/>
@@ -103,8 +108,13 @@
         <w:pStyle w:val="Subtitle"/>
         <w:jc w:val="both"/>
       </w:pPr>
-      <w:r>
-        <w:t>Siyu Tao</w:t>
+      <w:proofErr w:type="spellStart"/>
+      <w:r>
+        <w:t>Siyu</w:t>
+      </w:r>
+      <w:proofErr w:type="spellEnd"/>
+      <w:r>
+        <w:t xml:space="preserve"> Tao</w:t>
       </w:r>
       <w:r>
         <w:tab/>
@@ -123,15 +133,33 @@
     </w:p>
     <w:p/>
     <w:p>
+      <w:r>
+        <w:t>Your report should briefly describe your implementation and fully answer the questions for every part of the assignment. Your description should focus on the most "interesting" aspects of your solution, i.e., any non-obvious implementation choices and parameter settings, and what you have found to be especially important for getting good performance. Feel free to include pseudocode or figures if they are needed to clarify your approach. Your report should be self-contained and it should (ideally) make it possible for us to understand your solution without having to run your source code. For full credit, in addition to the algorithm descriptions, your report should include the following.</w:t>
+      </w:r>
+    </w:p>
+    <w:p/>
+    <w:p>
+      <w:r>
+        <w:t>Part 1.1 (Required for all)</w:t>
+      </w:r>
+    </w:p>
+    <w:p>
+      <w:r>
+        <w:t>Give a path with the smallest possible number of stops. Describe your heuristic, and give the number of nodes expanded.</w:t>
+      </w:r>
+    </w:p>
+    <w:p>
+      <w:r>
+        <w:t>Give a path with the smallest possible distance. Describe your heuristic, and give the number of nodes expanded.</w:t>
+      </w:r>
+    </w:p>
+    <w:p>
       <w:pPr>
         <w:pStyle w:val="Heading1"/>
         <w:jc w:val="both"/>
       </w:pPr>
       <w:r>
-        <w:t>1</w:t>
-      </w:r>
-      <w:r>
-        <w:t>.</w:t>
+        <w:t>1.</w:t>
       </w:r>
       <w:r>
         <w:t xml:space="preserve"> </w:t>
@@ -146,78 +174,647 @@
         <w:jc w:val="both"/>
       </w:pPr>
       <w:r>
-        <w:t>1</w:t>
-      </w:r>
-      <w:r>
-        <w:t xml:space="preserve">.1 </w:t>
+        <w:t xml:space="preserve">1.1 </w:t>
       </w:r>
       <w:r>
         <w:t>Planning Using A* Search</w:t>
       </w:r>
     </w:p>
-    <w:p/>
-    <w:p>
-      <w:pPr>
-        <w:pStyle w:val="Heading2"/>
-        <w:jc w:val="both"/>
-      </w:pPr>
-      <w:r>
-        <w:t>1</w:t>
-      </w:r>
-      <w:r>
-        <w:t>.2</w:t>
-      </w:r>
-      <w:r>
-        <w:t xml:space="preserve"> </w:t>
-      </w:r>
-      <w:r>
-        <w:t>Planning Using a Planning Graph</w:t>
-      </w:r>
-    </w:p>
-    <w:p/>
-    <w:p>
-      <w:pPr>
-        <w:pStyle w:val="Heading2"/>
-        <w:jc w:val="both"/>
-      </w:pPr>
-      <w:r>
-        <w:t>1</w:t>
-      </w:r>
-      <w:r>
-        <w:t>.3</w:t>
-      </w:r>
-      <w:r>
-        <w:t xml:space="preserve"> </w:t>
-      </w:r>
-      <w:r>
-        <w:t>Extra Credit</w:t>
-      </w:r>
-    </w:p>
-    <w:p>
-      <w:pPr>
-        <w:spacing w:after="0" w:line="276" w:lineRule="auto"/>
-        <w:jc w:val="both"/>
-        <w:rPr>
-          <w:rFonts w:ascii="Times New Roman" w:hAnsi="Times New Roman" w:cs="Times New Roman"/>
-        </w:rPr>
-      </w:pPr>
-    </w:p>
-    <w:p>
-      <w:pPr>
-        <w:pStyle w:val="Heading1"/>
-        <w:jc w:val="both"/>
-      </w:pPr>
-      <w:r>
-        <w:t>2.</w:t>
-      </w:r>
-      <w:r>
-        <w:t xml:space="preserve"> </w:t>
-      </w:r>
-      <w:r>
-        <w:t>Game of Gomoku (Five-in-a-row)</w:t>
-      </w:r>
+    <w:p>
+      <w:pPr>
+        <w:rPr>
+          <w:rFonts w:hint="eastAsia"/>
+        </w:rPr>
+      </w:pPr>
+      <w:r>
+        <w:rPr>
+          <w:rFonts w:hint="eastAsia"/>
+        </w:rPr>
+        <w:t xml:space="preserve">In this part we implemented a powerful A* search with 2 different </w:t>
+      </w:r>
+      <w:r>
+        <w:t>heuristics</w:t>
+      </w:r>
+      <w:r>
+        <w:rPr>
+          <w:rFonts w:hint="eastAsia"/>
+        </w:rPr>
+        <w:t>, one for unit step search, which is designed to find the smallest possible number of stops, and the other is for finding the smallest possible distance path.</w:t>
+      </w:r>
+    </w:p>
+    <w:p>
+      <w:pPr>
+        <w:pStyle w:val="ListParagraph"/>
+        <w:numPr>
+          <w:ilvl w:val="0"/>
+          <w:numId w:val="13"/>
+        </w:numPr>
+        <w:rPr>
+          <w:rFonts w:hint="eastAsia"/>
+        </w:rPr>
+      </w:pPr>
+      <w:r>
+        <w:rPr>
+          <w:rFonts w:hint="eastAsia"/>
+        </w:rPr>
+        <w:t xml:space="preserve">Minimum Step </w:t>
+      </w:r>
+      <w:r>
+        <w:t>Explanation</w:t>
+      </w:r>
+    </w:p>
+    <w:p>
+      <w:pPr>
+        <w:rPr>
+          <w:rFonts w:hint="eastAsia"/>
+        </w:rPr>
+      </w:pPr>
+      <w:r>
+        <w:rPr>
+          <w:rFonts w:hint="eastAsia"/>
+          <w:noProof/>
+        </w:rPr>
+        <w:drawing>
+          <wp:anchor distT="0" distB="0" distL="114300" distR="114300" simplePos="0" relativeHeight="251658240" behindDoc="0" locked="0" layoutInCell="1" allowOverlap="1" wp14:anchorId="72E85AC7" wp14:editId="4AB938E5">
+            <wp:simplePos x="0" y="0"/>
+            <wp:positionH relativeFrom="column">
+              <wp:posOffset>740410</wp:posOffset>
+            </wp:positionH>
+            <wp:positionV relativeFrom="paragraph">
+              <wp:posOffset>562610</wp:posOffset>
+            </wp:positionV>
+            <wp:extent cx="3496945" cy="1112520"/>
+            <wp:effectExtent l="0" t="0" r="8255" b="5080"/>
+            <wp:wrapTopAndBottom/>
+            <wp:docPr id="3" name="Picture 3"/>
+            <wp:cNvGraphicFramePr>
+              <a:graphicFrameLocks xmlns:a="http://schemas.openxmlformats.org/drawingml/2006/main" noChangeAspect="1"/>
+            </wp:cNvGraphicFramePr>
+            <a:graphic xmlns:a="http://schemas.openxmlformats.org/drawingml/2006/main">
+              <a:graphicData uri="http://schemas.openxmlformats.org/drawingml/2006/picture">
+                <pic:pic xmlns:pic="http://schemas.openxmlformats.org/drawingml/2006/picture">
+                  <pic:nvPicPr>
+                    <pic:cNvPr id="3" name="screenshot.png"/>
+                    <pic:cNvPicPr/>
+                  </pic:nvPicPr>
+                  <pic:blipFill>
+                    <a:blip r:embed="rId8">
+                      <a:extLst>
+                        <a:ext uri="{28A0092B-C50C-407E-A947-70E740481C1C}">
+                          <a14:useLocalDpi xmlns:a14="http://schemas.microsoft.com/office/drawing/2010/main" val="0"/>
+                        </a:ext>
+                      </a:extLst>
+                    </a:blip>
+                    <a:stretch>
+                      <a:fillRect/>
+                    </a:stretch>
+                  </pic:blipFill>
+                  <pic:spPr>
+                    <a:xfrm>
+                      <a:off x="0" y="0"/>
+                      <a:ext cx="3496945" cy="1112520"/>
+                    </a:xfrm>
+                    <a:prstGeom prst="rect">
+                      <a:avLst/>
+                    </a:prstGeom>
+                  </pic:spPr>
+                </pic:pic>
+              </a:graphicData>
+            </a:graphic>
+            <wp14:sizeRelH relativeFrom="page">
+              <wp14:pctWidth>0</wp14:pctWidth>
+            </wp14:sizeRelH>
+            <wp14:sizeRelV relativeFrom="page">
+              <wp14:pctHeight>0</wp14:pctHeight>
+            </wp14:sizeRelV>
+          </wp:anchor>
+        </w:drawing>
+      </w:r>
+      <w:r>
+        <w:rPr>
+          <w:noProof/>
+        </w:rPr>
+        <mc:AlternateContent>
+          <mc:Choice Requires="wps">
+            <w:drawing>
+              <wp:anchor distT="0" distB="0" distL="114300" distR="114300" simplePos="0" relativeHeight="251660288" behindDoc="0" locked="0" layoutInCell="1" allowOverlap="1" wp14:anchorId="44870D60" wp14:editId="742AF2EA">
+                <wp:simplePos x="0" y="0"/>
+                <wp:positionH relativeFrom="column">
+                  <wp:posOffset>736615</wp:posOffset>
+                </wp:positionH>
+                <wp:positionV relativeFrom="paragraph">
+                  <wp:posOffset>1662814</wp:posOffset>
+                </wp:positionV>
+                <wp:extent cx="3496945" cy="153670"/>
+                <wp:effectExtent l="0" t="0" r="8255" b="0"/>
+                <wp:wrapThrough wrapText="bothSides">
+                  <wp:wrapPolygon edited="0">
+                    <wp:start x="0" y="0"/>
+                    <wp:lineTo x="0" y="17851"/>
+                    <wp:lineTo x="21494" y="17851"/>
+                    <wp:lineTo x="21494" y="0"/>
+                    <wp:lineTo x="0" y="0"/>
+                  </wp:wrapPolygon>
+                </wp:wrapThrough>
+                <wp:docPr id="4" name="Text Box 4"/>
+                <wp:cNvGraphicFramePr/>
+                <a:graphic xmlns:a="http://schemas.openxmlformats.org/drawingml/2006/main">
+                  <a:graphicData uri="http://schemas.microsoft.com/office/word/2010/wordprocessingShape">
+                    <wps:wsp>
+                      <wps:cNvSpPr txBox="1"/>
+                      <wps:spPr>
+                        <a:xfrm>
+                          <a:off x="0" y="0"/>
+                          <a:ext cx="3496945" cy="153670"/>
+                        </a:xfrm>
+                        <a:prstGeom prst="rect">
+                          <a:avLst/>
+                        </a:prstGeom>
+                        <a:solidFill>
+                          <a:prstClr val="white"/>
+                        </a:solidFill>
+                        <a:ln>
+                          <a:noFill/>
+                        </a:ln>
+                        <a:effectLst/>
+                      </wps:spPr>
+                      <wps:txbx>
+                        <w:txbxContent>
+                          <w:p>
+                            <w:pPr>
+                              <w:pStyle w:val="Caption"/>
+                              <w:jc w:val="center"/>
+                              <w:rPr>
+                                <w:noProof/>
+                                <w:sz w:val="22"/>
+                                <w:szCs w:val="22"/>
+                              </w:rPr>
+                            </w:pPr>
+                            <w:r>
+                              <w:t xml:space="preserve">Figure </w:t>
+                            </w:r>
+                            <w:fldSimple w:instr=" SEQ Figure \* ARABIC ">
+                              <w:r>
+                                <w:rPr>
+                                  <w:noProof/>
+                                </w:rPr>
+                                <w:t>1</w:t>
+                              </w:r>
+                            </w:fldSimple>
+                            <w:r>
+                              <w:rPr>
+                                <w:rFonts w:hint="eastAsia"/>
+                              </w:rPr>
+                              <w:t xml:space="preserve"> Sample of our </w:t>
+                            </w:r>
+                            <w:r>
+                              <w:t>heuristic</w:t>
+                            </w:r>
+                            <w:r>
+                              <w:rPr>
+                                <w:rFonts w:hint="eastAsia"/>
+                              </w:rPr>
+                              <w:t xml:space="preserve"> for min step</w:t>
+                            </w:r>
+                          </w:p>
+                        </w:txbxContent>
+                      </wps:txbx>
+                      <wps:bodyPr rot="0" spcFirstLastPara="0" vertOverflow="overflow" horzOverflow="overflow" vert="horz" wrap="square" lIns="0" tIns="0" rIns="0" bIns="0" numCol="1" spcCol="0" rtlCol="0" fromWordArt="0" anchor="t" anchorCtr="0" forceAA="0" compatLnSpc="1">
+                        <a:prstTxWarp prst="textNoShape">
+                          <a:avLst/>
+                        </a:prstTxWarp>
+                        <a:noAutofit/>
+                      </wps:bodyPr>
+                    </wps:wsp>
+                  </a:graphicData>
+                </a:graphic>
+                <wp14:sizeRelV relativeFrom="margin">
+                  <wp14:pctHeight>0</wp14:pctHeight>
+                </wp14:sizeRelV>
+              </wp:anchor>
+            </w:drawing>
+          </mc:Choice>
+          <mc:Fallback>
+            <w:pict>
+              <v:shapetype w14:anchorId="44870D60" id="_x0000_t202" coordsize="21600,21600" o:spt="202" path="m0,0l0,21600,21600,21600,21600,0xe">
+                <v:stroke joinstyle="miter"/>
+                <v:path gradientshapeok="t" o:connecttype="rect"/>
+              </v:shapetype>
+              <v:shape id="Text Box 4" o:spid="_x0000_s1026" type="#_x0000_t202" style="position:absolute;margin-left:58pt;margin-top:130.95pt;width:275.35pt;height:12.1pt;z-index:251660288;visibility:visible;mso-wrap-style:square;mso-height-percent:0;mso-wrap-distance-left:9pt;mso-wrap-distance-top:0;mso-wrap-distance-right:9pt;mso-wrap-distance-bottom:0;mso-position-horizontal:absolute;mso-position-horizontal-relative:text;mso-position-vertical:absolute;mso-position-vertical-relative:text;mso-height-percent:0;mso-height-relative:margin;v-text-anchor:top" o:gfxdata="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" stroked="f">
+                <v:textbox inset="0,0,0,0">
+                  <w:txbxContent>
+                    <w:p>
+                      <w:pPr>
+                        <w:pStyle w:val="Caption"/>
+                        <w:jc w:val="center"/>
+                        <w:rPr>
+                          <w:noProof/>
+                          <w:sz w:val="22"/>
+                          <w:szCs w:val="22"/>
+                        </w:rPr>
+                      </w:pPr>
+                      <w:r>
+                        <w:t xml:space="preserve">Figure </w:t>
+                      </w:r>
+                      <w:fldSimple w:instr=" SEQ Figure \* ARABIC ">
+                        <w:r>
+                          <w:rPr>
+                            <w:noProof/>
+                          </w:rPr>
+                          <w:t>1</w:t>
+                        </w:r>
+                      </w:fldSimple>
+                      <w:r>
+                        <w:rPr>
+                          <w:rFonts w:hint="eastAsia"/>
+                        </w:rPr>
+                        <w:t xml:space="preserve"> Sample of our </w:t>
+                      </w:r>
+                      <w:r>
+                        <w:t>heuristic</w:t>
+                      </w:r>
+                      <w:r>
+                        <w:rPr>
+                          <w:rFonts w:hint="eastAsia"/>
+                        </w:rPr>
+                        <w:t xml:space="preserve"> for min step</w:t>
+                      </w:r>
+                    </w:p>
+                  </w:txbxContent>
+                </v:textbox>
+                <w10:wrap type="through"/>
+              </v:shape>
+            </w:pict>
+          </mc:Fallback>
+        </mc:AlternateContent>
+      </w:r>
+      <w:r>
+        <w:rPr>
+          <w:rFonts w:hint="eastAsia"/>
+        </w:rPr>
+        <w:t xml:space="preserve">This first </w:t>
+      </w:r>
+      <w:r>
+        <w:t>heuristic</w:t>
+      </w:r>
+      <w:r>
+        <w:rPr>
+          <w:rFonts w:hint="eastAsia"/>
+        </w:rPr>
+        <w:t xml:space="preserve">, in our solution is to define a matrix that equals the size of the widget table. For example, it looks like the picture below. </w:t>
+      </w:r>
+      <w:r>
+        <w:t>E</w:t>
+      </w:r>
+      <w:r>
+        <w:rPr>
+          <w:rFonts w:hint="eastAsia"/>
+        </w:rPr>
+        <w:t xml:space="preserve">ach row represents a specific widget and 1 means we did not get the component, and 0 means we have </w:t>
+      </w:r>
+      <w:r>
+        <w:t>already</w:t>
+      </w:r>
+      <w:r>
+        <w:rPr>
+          <w:rFonts w:hint="eastAsia"/>
+        </w:rPr>
+        <w:t xml:space="preserve"> got the component.</w:t>
+      </w:r>
+    </w:p>
+    <w:p>
+      <w:pPr>
+        <w:rPr>
+          <w:rFonts w:hint="eastAsia"/>
+        </w:rPr>
+      </w:pPr>
+    </w:p>
+    <w:p>
+      <w:pPr>
+        <w:rPr>
+          <w:rFonts w:hint="eastAsia"/>
+        </w:rPr>
+      </w:pPr>
+      <w:r>
+        <w:t xml:space="preserve">The way we calculate the value </w:t>
+      </w:r>
+      <w:proofErr w:type="gramStart"/>
+      <w:r>
+        <w:t>h(</w:t>
+      </w:r>
+      <w:proofErr w:type="gramEnd"/>
+      <w:r>
+        <w:t xml:space="preserve">) is </w:t>
+      </w:r>
+      <w:r>
+        <w:rPr>
+          <w:rFonts w:hint="eastAsia"/>
+        </w:rPr>
+        <w:t xml:space="preserve">the length of the longest path we left right now. For </w:t>
+      </w:r>
+      <w:r>
+        <w:t>example,</w:t>
+      </w:r>
+      <w:r>
+        <w:rPr>
+          <w:rFonts w:hint="eastAsia"/>
+        </w:rPr>
+        <w:t xml:space="preserve"> the following figure represents a specific state with </w:t>
+      </w:r>
+      <w:r>
+        <w:t>heuristic</w:t>
+      </w:r>
+      <w:r>
+        <w:rPr>
+          <w:rFonts w:hint="eastAsia"/>
+        </w:rPr>
+        <w:t xml:space="preserve"> value equals to 5.</w:t>
+      </w:r>
+    </w:p>
+    <w:p>
+      <w:pPr>
+        <w:keepNext/>
+        <w:jc w:val="center"/>
+      </w:pPr>
+      <w:r>
+        <w:drawing>
+          <wp:inline distT="0" distB="0" distL="0" distR="0" wp14:anchorId="6DB62E6B" wp14:editId="011FACA5">
+            <wp:extent cx="1701800" cy="711200"/>
+            <wp:effectExtent l="0" t="0" r="0" b="0"/>
+            <wp:docPr id="5" name="Picture 5"/>
+            <wp:cNvGraphicFramePr>
+              <a:graphicFrameLocks xmlns:a="http://schemas.openxmlformats.org/drawingml/2006/main" noChangeAspect="1"/>
+            </wp:cNvGraphicFramePr>
+            <a:graphic xmlns:a="http://schemas.openxmlformats.org/drawingml/2006/main">
+              <a:graphicData uri="http://schemas.openxmlformats.org/drawingml/2006/picture">
+                <pic:pic xmlns:pic="http://schemas.openxmlformats.org/drawingml/2006/picture">
+                  <pic:nvPicPr>
+                    <pic:cNvPr id="1" name=""/>
+                    <pic:cNvPicPr/>
+                  </pic:nvPicPr>
+                  <pic:blipFill>
+                    <a:blip r:embed="rId9"/>
+                    <a:stretch>
+                      <a:fillRect/>
+                    </a:stretch>
+                  </pic:blipFill>
+                  <pic:spPr>
+                    <a:xfrm>
+                      <a:off x="0" y="0"/>
+                      <a:ext cx="1701800" cy="711200"/>
+                    </a:xfrm>
+                    <a:prstGeom prst="rect">
+                      <a:avLst/>
+                    </a:prstGeom>
+                  </pic:spPr>
+                </pic:pic>
+              </a:graphicData>
+            </a:graphic>
+          </wp:inline>
+        </w:drawing>
+      </w:r>
+    </w:p>
+    <w:p>
+      <w:pPr>
+        <w:pStyle w:val="Caption"/>
+        <w:jc w:val="center"/>
+        <w:rPr>
+          <w:rFonts w:hint="eastAsia"/>
+        </w:rPr>
+      </w:pPr>
+      <w:r>
+        <w:t xml:space="preserve">Figure </w:t>
+      </w:r>
+      <w:fldSimple w:instr=" SEQ Figure \* ARABIC ">
+        <w:r>
+          <w:rPr>
+            <w:noProof/>
+          </w:rPr>
+          <w:t>2</w:t>
+        </w:r>
+      </w:fldSimple>
+      <w:r>
+        <w:rPr>
+          <w:rFonts w:hint="eastAsia"/>
+        </w:rPr>
+        <w:t xml:space="preserve"> Sample </w:t>
+      </w:r>
+      <w:r>
+        <w:t>heuristic</w:t>
+      </w:r>
+      <w:r>
+        <w:rPr>
+          <w:rFonts w:hint="eastAsia"/>
+        </w:rPr>
+        <w:t xml:space="preserve"> table</w:t>
+      </w:r>
+    </w:p>
+    <w:p>
+      <w:pPr>
+        <w:rPr>
+          <w:rFonts w:hint="eastAsia"/>
+        </w:rPr>
+      </w:pPr>
+      <w:r>
+        <w:rPr>
+          <w:rFonts w:hint="eastAsia"/>
+        </w:rPr>
+        <w:t xml:space="preserve">The reason we do this heuristic calculation is that whatever the </w:t>
+      </w:r>
+      <w:r>
+        <w:t>combination of factory sequences would be, the mini</w:t>
+      </w:r>
+      <w:r>
+        <w:rPr>
+          <w:rFonts w:hint="eastAsia"/>
+        </w:rPr>
+        <w:t>m</w:t>
+      </w:r>
+      <w:r>
+        <w:t xml:space="preserve">um step of </w:t>
+      </w:r>
+      <w:r>
+        <w:rPr>
+          <w:rFonts w:hint="eastAsia"/>
+        </w:rPr>
+        <w:t xml:space="preserve">finishing </w:t>
+      </w:r>
+      <w:r>
+        <w:t>making all the widget</w:t>
+      </w:r>
+      <w:r>
+        <w:rPr>
+          <w:rFonts w:hint="eastAsia"/>
+        </w:rPr>
+        <w:t>s</w:t>
+      </w:r>
+      <w:r>
+        <w:t xml:space="preserve"> is 5. </w:t>
+      </w:r>
+      <w:r>
+        <w:rPr>
+          <w:rFonts w:hint="eastAsia"/>
+        </w:rPr>
+        <w:t>In the following case, we can only travel 5 times to get every widget satisfied.</w:t>
+      </w:r>
+    </w:p>
+    <w:p>
+      <w:pPr>
+        <w:keepNext/>
+      </w:pPr>
+      <w:r>
+        <w:rPr>
+          <w:rFonts w:hint="eastAsia"/>
+        </w:rPr>
+        <w:tab/>
+      </w:r>
+      <w:r>
+        <w:rPr>
+          <w:rFonts w:hint="eastAsia"/>
+        </w:rPr>
+        <w:tab/>
+      </w:r>
+      <w:r>
+        <w:rPr>
+          <w:rFonts w:hint="eastAsia"/>
+        </w:rPr>
+        <w:tab/>
+      </w:r>
+      <w:r>
+        <w:rPr>
+          <w:rFonts w:hint="eastAsia"/>
+        </w:rPr>
+        <w:tab/>
+      </w:r>
+      <w:r>
+        <w:drawing>
+          <wp:inline distT="0" distB="0" distL="0" distR="0" wp14:anchorId="2E0D17E8" wp14:editId="475AFA65">
+            <wp:extent cx="1955800" cy="698500"/>
+            <wp:effectExtent l="0" t="0" r="0" b="12700"/>
+            <wp:docPr id="6" name="Picture 6"/>
+            <wp:cNvGraphicFramePr>
+              <a:graphicFrameLocks xmlns:a="http://schemas.openxmlformats.org/drawingml/2006/main" noChangeAspect="1"/>
+            </wp:cNvGraphicFramePr>
+            <a:graphic xmlns:a="http://schemas.openxmlformats.org/drawingml/2006/main">
+              <a:graphicData uri="http://schemas.openxmlformats.org/drawingml/2006/picture">
+                <pic:pic xmlns:pic="http://schemas.openxmlformats.org/drawingml/2006/picture">
+                  <pic:nvPicPr>
+                    <pic:cNvPr id="1" name=""/>
+                    <pic:cNvPicPr/>
+                  </pic:nvPicPr>
+                  <pic:blipFill>
+                    <a:blip r:embed="rId10"/>
+                    <a:stretch>
+                      <a:fillRect/>
+                    </a:stretch>
+                  </pic:blipFill>
+                  <pic:spPr>
+                    <a:xfrm>
+                      <a:off x="0" y="0"/>
+                      <a:ext cx="1955800" cy="698500"/>
+                    </a:xfrm>
+                    <a:prstGeom prst="rect">
+                      <a:avLst/>
+                    </a:prstGeom>
+                  </pic:spPr>
+                </pic:pic>
+              </a:graphicData>
+            </a:graphic>
+          </wp:inline>
+        </w:drawing>
+      </w:r>
+    </w:p>
+    <w:p>
+      <w:pPr>
+        <w:pStyle w:val="Caption"/>
+        <w:jc w:val="center"/>
+        <w:rPr>
+          <w:rFonts w:hint="eastAsia"/>
+        </w:rPr>
+      </w:pPr>
+      <w:r>
+        <w:t xml:space="preserve">Figure </w:t>
+      </w:r>
+      <w:fldSimple w:instr=" SEQ Figure \* ARABIC ">
+        <w:r>
+          <w:rPr>
+            <w:noProof/>
+          </w:rPr>
+          <w:t>3</w:t>
+        </w:r>
+      </w:fldSimple>
+      <w:r>
+        <w:rPr>
+          <w:rFonts w:hint="eastAsia"/>
+        </w:rPr>
+        <w:t xml:space="preserve"> Sample of condition that takes minimum steps</w:t>
+      </w:r>
+    </w:p>
+    <w:p>
+      <w:pPr>
+        <w:rPr>
+          <w:rFonts w:hint="eastAsia"/>
+        </w:rPr>
+      </w:pPr>
       <w:bookmarkStart w:id="0" w:name="_GoBack"/>
       <w:bookmarkEnd w:id="0"/>
+    </w:p>
+    <w:p>
+      <w:pPr>
+        <w:pStyle w:val="Heading2"/>
+        <w:jc w:val="both"/>
+      </w:pPr>
+      <w:r>
+        <w:t xml:space="preserve">1.2 </w:t>
+      </w:r>
+      <w:r>
+        <w:t>Planning Using a Planning Graph</w:t>
+      </w:r>
+    </w:p>
+    <w:p/>
+    <w:p>
+      <w:pPr>
+        <w:pStyle w:val="Heading2"/>
+        <w:jc w:val="both"/>
+      </w:pPr>
+      <w:r>
+        <w:t xml:space="preserve">1.3 </w:t>
+      </w:r>
+      <w:r>
+        <w:t>Extra Credit</w:t>
+      </w:r>
+    </w:p>
+    <w:p>
+      <w:pPr>
+        <w:spacing w:after="0" w:line="276" w:lineRule="auto"/>
+        <w:jc w:val="both"/>
+        <w:rPr>
+          <w:rFonts w:ascii="Times New Roman" w:hAnsi="Times New Roman" w:cs="Times New Roman"/>
+        </w:rPr>
+      </w:pPr>
+    </w:p>
+    <w:p>
+      <w:pPr>
+        <w:pStyle w:val="Heading1"/>
+        <w:jc w:val="both"/>
+      </w:pPr>
+      <w:r>
+        <w:t>2.</w:t>
+      </w:r>
+      <w:r>
+        <w:t xml:space="preserve"> </w:t>
+      </w:r>
+      <w:r>
+        <w:t xml:space="preserve">Game of </w:t>
+      </w:r>
+      <w:proofErr w:type="spellStart"/>
+      <w:r>
+        <w:t>Gomoku</w:t>
+      </w:r>
+      <w:proofErr w:type="spellEnd"/>
+      <w:r>
+        <w:t xml:space="preserve"> (Five-in-a-row)</w:t>
+      </w:r>
     </w:p>
     <w:p>
       <w:pPr>
@@ -266,7 +863,7 @@
                     <pic:cNvPicPr/>
                   </pic:nvPicPr>
                   <pic:blipFill>
-                    <a:blip r:embed="rId8"/>
+                    <a:blip r:embed="rId11"/>
                     <a:stretch>
                       <a:fillRect/>
                     </a:stretch>
@@ -293,13 +890,7 @@
         <w:jc w:val="both"/>
       </w:pPr>
       <w:r>
-        <w:t>2.2</w:t>
-      </w:r>
-      <w:r>
-        <w:t xml:space="preserve"> </w:t>
-      </w:r>
-      <w:r>
-        <w:t>Minimax and Alpha-Beta Agents</w:t>
+        <w:t>2.2 Minimax and Alpha-Beta Agents</w:t>
       </w:r>
     </w:p>
     <w:p>
@@ -327,6 +918,7 @@
         <w:jc w:val="both"/>
       </w:pPr>
       <w:r>
+        <w:lastRenderedPageBreak/>
         <w:t xml:space="preserve">1. </w:t>
       </w:r>
       <w:r>
@@ -372,11 +964,7 @@
         <w:jc w:val="both"/>
       </w:pPr>
       <w:r>
-        <w:t xml:space="preserve">For each agent’s winning block, if a winning block contains 1 agent’s stone, 1 point is assigned. If a winning block contains 2 agent’s stones, 10 points are assigned. If a winning </w:t>
-      </w:r>
-      <w:r>
-        <w:lastRenderedPageBreak/>
-        <w:t>block contains 3 agent’s stones, 100 points are assigned. If a winning block contains 4 agent’s stones, 1000 points are assigned. If a winning block contains 5 agent’s stones, 10000 points are assigned. For each opponent’s winning block, if a winning block contains 1 opponent’s stone, -1 points is assigned. If a winning block contains 2 opponent’s stones, -10 points are assigned. If a winning block contains 3 opponent’s stones, -100 points are assigned. If a winning block contains 4 opponent’s stones, -1000 points are assigned. If a winning block contains 5 opponent’s stones, -10000 points are assigned.</w:t>
+        <w:t>For each agent’s winning block, if a winning block contains 1 agent’s stone, 1 point is assigned. If a winning block contains 2 agent’s stones, 10 points are assigned. If a winning block contains 3 agent’s stones, 100 points are assigned. If a winning block contains 4 agent’s stones, 1000 points are assigned. If a winning block contains 5 agent’s stones, 10000 points are assigned. For each opponent’s winning block, if a winning block contains 1 opponent’s stone, -1 points is assigned. If a winning block contains 2 opponent’s stones, -10 points are assigned. If a winning block contains 3 opponent’s stones, -100 points are assigned. If a winning block contains 4 opponent’s stones, -1000 points are assigned. If a winning block contains 5 opponent’s stones, -10000 points are assigned.</w:t>
       </w:r>
       <w:r>
         <w:t xml:space="preserve"> An easy-to-read table is included as follows. </w:t>
@@ -390,6 +978,7 @@
       <w:r>
         <w:rPr>
           <w:rFonts w:hint="eastAsia"/>
+          <w:noProof/>
         </w:rPr>
         <w:drawing>
           <wp:inline distT="0" distB="0" distL="0" distR="0" wp14:anchorId="781CE8E1" wp14:editId="13D39221">
@@ -409,7 +998,7 @@
                     </pic:cNvPicPr>
                   </pic:nvPicPr>
                   <pic:blipFill>
-                    <a:blip r:embed="rId9">
+                    <a:blip r:embed="rId12">
                       <a:extLst>
                         <a:ext uri="{28A0092B-C50C-407E-A947-70E740481C1C}">
                           <a14:useLocalDpi xmlns:a14="http://schemas.microsoft.com/office/drawing/2010/main" val="0"/>
@@ -498,7 +1087,7 @@
                     </pic:cNvPicPr>
                   </pic:nvPicPr>
                   <pic:blipFill>
-                    <a:blip r:embed="rId10" cstate="print">
+                    <a:blip r:embed="rId13" cstate="print">
                       <a:extLst>
                         <a:ext uri="{28A0092B-C50C-407E-A947-70E740481C1C}">
                           <a14:useLocalDpi xmlns:a14="http://schemas.microsoft.com/office/drawing/2010/main" val="0"/>
@@ -548,12 +1137,10 @@
         <w:t xml:space="preserve">a </w:t>
       </w:r>
       <w:r>
-        <w:t xml:space="preserve">level </w:t>
-      </w:r>
-      <w:r>
-        <w:t xml:space="preserve">two </w:t>
-      </w:r>
-      <w:r>
+        <w:t xml:space="preserve">level two </w:t>
+      </w:r>
+      <w:r>
+        <w:lastRenderedPageBreak/>
         <w:t>node</w:t>
       </w:r>
       <w:r>
@@ -624,7 +1211,6 @@
         <w:jc w:val="both"/>
       </w:pPr>
       <w:r>
-        <w:lastRenderedPageBreak/>
         <w:t>Match-up results</w:t>
       </w:r>
     </w:p>
@@ -677,7 +1263,7 @@
                     <pic:cNvPicPr/>
                   </pic:nvPicPr>
                   <pic:blipFill>
-                    <a:blip r:embed="rId11"/>
+                    <a:blip r:embed="rId14"/>
                     <a:stretch>
                       <a:fillRect/>
                     </a:stretch>
@@ -744,7 +1330,7 @@
                     <pic:cNvPicPr/>
                   </pic:nvPicPr>
                   <pic:blipFill>
-                    <a:blip r:embed="rId11"/>
+                    <a:blip r:embed="rId14"/>
                     <a:stretch>
                       <a:fillRect/>
                     </a:stretch>
@@ -792,7 +1378,15 @@
         <w:t xml:space="preserve"> </w:t>
       </w:r>
       <w:r>
-        <w:t>(alpha-beta won, igfhj)</w:t>
+        <w:t xml:space="preserve">(alpha-beta won, </w:t>
+      </w:r>
+      <w:proofErr w:type="spellStart"/>
+      <w:r>
+        <w:t>igfhj</w:t>
+      </w:r>
+      <w:proofErr w:type="spellEnd"/>
+      <w:r>
+        <w:t>)</w:t>
       </w:r>
     </w:p>
     <w:p>
@@ -820,7 +1414,7 @@
                     <pic:cNvPicPr/>
                   </pic:nvPicPr>
                   <pic:blipFill>
-                    <a:blip r:embed="rId12"/>
+                    <a:blip r:embed="rId15"/>
                     <a:stretch>
                       <a:fillRect/>
                     </a:stretch>
@@ -883,6 +1477,7 @@
         <w:rPr>
           <w:noProof/>
         </w:rPr>
+        <w:lastRenderedPageBreak/>
         <w:drawing>
           <wp:inline distT="0" distB="0" distL="0" distR="0" wp14:anchorId="5A071B3C" wp14:editId="5DACA942">
             <wp:extent cx="2867025" cy="1428750"/>
@@ -899,7 +1494,7 @@
                     <pic:cNvPicPr/>
                   </pic:nvPicPr>
                   <pic:blipFill>
-                    <a:blip r:embed="rId13"/>
+                    <a:blip r:embed="rId16"/>
                     <a:stretch>
                       <a:fillRect/>
                     </a:stretch>
@@ -968,7 +1563,6 @@
         <w:rPr>
           <w:noProof/>
         </w:rPr>
-        <w:lastRenderedPageBreak/>
         <w:drawing>
           <wp:inline distT="0" distB="0" distL="0" distR="0" wp14:anchorId="609B8F79" wp14:editId="4ADBEFB2">
             <wp:extent cx="2867025" cy="1428750"/>
@@ -985,7 +1579,7 @@
                     <pic:cNvPicPr/>
                   </pic:nvPicPr>
                   <pic:blipFill>
-                    <a:blip r:embed="rId13"/>
+                    <a:blip r:embed="rId16"/>
                     <a:stretch>
                       <a:fillRect/>
                     </a:stretch>
@@ -1039,7 +1633,15 @@
         <w:t xml:space="preserve"> </w:t>
       </w:r>
       <w:r>
-        <w:t>(minimax won, igfhi)</w:t>
+        <w:t xml:space="preserve">(minimax won, </w:t>
+      </w:r>
+      <w:proofErr w:type="spellStart"/>
+      <w:r>
+        <w:t>igfhi</w:t>
+      </w:r>
+      <w:proofErr w:type="spellEnd"/>
+      <w:r>
+        <w:t>)</w:t>
       </w:r>
     </w:p>
     <w:p>
@@ -1067,7 +1669,7 @@
                     <pic:cNvPicPr/>
                   </pic:nvPicPr>
                   <pic:blipFill>
-                    <a:blip r:embed="rId12"/>
+                    <a:blip r:embed="rId15"/>
                     <a:stretch>
                       <a:fillRect/>
                     </a:stretch>
@@ -1113,6 +1715,9 @@
         <w:jc w:val="both"/>
       </w:pPr>
       <w:r>
+        <w:rPr>
+          <w:noProof/>
+        </w:rPr>
         <w:drawing>
           <wp:inline distT="0" distB="0" distL="0" distR="0" wp14:anchorId="57133F01" wp14:editId="3EB415E0">
             <wp:extent cx="3187700" cy="1289050"/>
@@ -1131,7 +1736,7 @@
                     </pic:cNvPicPr>
                   </pic:nvPicPr>
                   <pic:blipFill>
-                    <a:blip r:embed="rId14">
+                    <a:blip r:embed="rId17">
                       <a:extLst>
                         <a:ext uri="{28A0092B-C50C-407E-A947-70E740481C1C}">
                           <a14:useLocalDpi xmlns:a14="http://schemas.microsoft.com/office/drawing/2010/main" val="0"/>
@@ -1169,6 +1774,9 @@
         <w:jc w:val="both"/>
       </w:pPr>
       <w:r>
+        <w:rPr>
+          <w:noProof/>
+        </w:rPr>
         <w:drawing>
           <wp:inline distT="0" distB="0" distL="0" distR="0" wp14:anchorId="0146B65A" wp14:editId="2145A25E">
             <wp:extent cx="3187700" cy="1289050"/>
@@ -1187,7 +1795,7 @@
                     </pic:cNvPicPr>
                   </pic:nvPicPr>
                   <pic:blipFill>
-                    <a:blip r:embed="rId15">
+                    <a:blip r:embed="rId18">
                       <a:extLst>
                         <a:ext uri="{28A0092B-C50C-407E-A947-70E740481C1C}">
                           <a14:useLocalDpi xmlns:a14="http://schemas.microsoft.com/office/drawing/2010/main" val="0"/>
@@ -1256,11 +1864,7 @@
         <w:t xml:space="preserve">n available positions on the board, the agent always expands n* (n-1) *(n-2) nodes. As a result, the number of nodes expanded decreases as the game goes on. The alpha-beta agent always expands less nodes than (strictly less than or equal to) minimax agent at any particular move. </w:t>
       </w:r>
       <w:r>
-        <w:t xml:space="preserve">The number of nodes expanded doesn’t necessarily decrease as the game goes on. </w:t>
-      </w:r>
-      <w:r>
-        <w:lastRenderedPageBreak/>
-        <w:t xml:space="preserve">It’s because sometimes early on when there are more possible agent-opponent-agent combinations on the board, the pruning might be more effective, cutting more unnecessary nodes to expand. However, alpha-beta is still always better than minimax in terms of efficiency, while still yielding the same results. </w:t>
+        <w:t xml:space="preserve">The number of nodes expanded doesn’t necessarily decrease as the game goes on. It’s because sometimes early on when there are more possible agent-opponent-agent combinations on the board, the pruning might be more effective, cutting more unnecessary nodes to expand. However, alpha-beta is still always better than minimax in terms of efficiency, while still yielding the same results. </w:t>
       </w:r>
     </w:p>
     <w:sectPr>
@@ -1274,7 +1878,7 @@
 </file>
 
 <file path=word/endnotes.xml><?xml version="1.0" encoding="utf-8"?>
-<w:endnotes xmlns:wpc="http://schemas.microsoft.com/office/word/2010/wordprocessingCanvas" xmlns:cx="http://schemas.microsoft.com/office/drawing/2014/chartex" xmlns:cx1="http://schemas.microsoft.com/office/drawing/2015/9/8/chartex" xmlns:cx2="http://schemas.microsoft.com/office/drawing/2015/10/21/chartex" xmlns:cx3="http://schemas.microsoft.com/office/drawing/2016/5/9/chartex" xmlns:cx4="http://schemas.microsoft.com/office/drawing/2016/5/10/chartex" xmlns:cx5="http://schemas.microsoft.com/office/drawing/2016/5/11/chartex" xmlns:cx6="http://schemas.microsoft.com/office/drawing/2016/5/12/chartex" xmlns:cx7="http://schemas.microsoft.com/office/drawing/2016/5/13/chartex" xmlns:cx8="http://schemas.microsoft.com/office/drawing/2016/5/14/chartex" xmlns:mc="http://schemas.openxmlformats.org/markup-compatibility/2006" xmlns:aink="http://schemas.microsoft.com/office/drawing/2016/ink" xmlns:am3d="http://schemas.microsoft.com/office/drawing/2017/model3d" xmlns:o="urn:schemas-microsoft-com:office:office" xmlns:r="http://schemas.openxmlformats.org/officeDocument/2006/relationships" xmlns:m="http://schemas.openxmlformats.org/officeDocument/2006/math" xmlns:v="urn:schemas-microsoft-com:vml" xmlns:wp14="http://schemas.microsoft.com/office/word/2010/wordprocessingDrawing" xmlns:wp="http://schemas.openxmlformats.org/drawingml/2006/wordprocessingDrawing" xmlns:w10="urn:schemas-microsoft-com:office:word" xmlns:w="http://schemas.openxmlformats.org/wordprocessingml/2006/main" xmlns:w14="http://schemas.microsoft.com/office/word/2010/wordml" xmlns:w15="http://schemas.microsoft.com/office/word/2012/wordml" xmlns:w16cid="http://schemas.microsoft.com/office/word/2016/wordml/cid" xmlns:w16se="http://schemas.microsoft.com/office/word/2015/wordml/symex" xmlns:wpg="http://schemas.microsoft.com/office/word/2010/wordprocessingGroup" xmlns:wpi="http://schemas.microsoft.com/office/word/2010/wordprocessingInk" xmlns:wne="http://schemas.microsoft.com/office/word/2006/wordml" xmlns:wps="http://schemas.microsoft.com/office/word/2010/wordprocessingShape" mc:Ignorable="w14 w15 w16se w16cid wp14">
+<w:endnotes xmlns:wpc="http://schemas.microsoft.com/office/word/2010/wordprocessingCanvas" xmlns:mo="http://schemas.microsoft.com/office/mac/office/2008/main" xmlns:mc="http://schemas.openxmlformats.org/markup-compatibility/2006" xmlns:mv="urn:schemas-microsoft-com:mac:vml" xmlns:o="urn:schemas-microsoft-com:office:office" xmlns:r="http://schemas.openxmlformats.org/officeDocument/2006/relationships" xmlns:m="http://schemas.openxmlformats.org/officeDocument/2006/math" xmlns:v="urn:schemas-microsoft-com:vml" xmlns:wp14="http://schemas.microsoft.com/office/word/2010/wordprocessingDrawing" xmlns:wp="http://schemas.openxmlformats.org/drawingml/2006/wordprocessingDrawing" xmlns:w10="urn:schemas-microsoft-com:office:word" xmlns:w="http://schemas.openxmlformats.org/wordprocessingml/2006/main" xmlns:w14="http://schemas.microsoft.com/office/word/2010/wordml" xmlns:w15="http://schemas.microsoft.com/office/word/2012/wordml" xmlns:wpg="http://schemas.microsoft.com/office/word/2010/wordprocessingGroup" xmlns:wpi="http://schemas.microsoft.com/office/word/2010/wordprocessingInk" xmlns:wne="http://schemas.microsoft.com/office/word/2006/wordml" xmlns:wps="http://schemas.microsoft.com/office/word/2010/wordprocessingShape" mc:Ignorable="w14 w15 wp14">
   <w:endnote w:type="separator" w:id="-1">
     <w:p>
       <w:pPr>
@@ -1299,7 +1903,7 @@
 </file>
 
 <file path=word/footnotes.xml><?xml version="1.0" encoding="utf-8"?>
-<w:footnotes xmlns:wpc="http://schemas.microsoft.com/office/word/2010/wordprocessingCanvas" xmlns:cx="http://schemas.microsoft.com/office/drawing/2014/chartex" xmlns:cx1="http://schemas.microsoft.com/office/drawing/2015/9/8/chartex" xmlns:cx2="http://schemas.microsoft.com/office/drawing/2015/10/21/chartex" xmlns:cx3="http://schemas.microsoft.com/office/drawing/2016/5/9/chartex" xmlns:cx4="http://schemas.microsoft.com/office/drawing/2016/5/10/chartex" xmlns:cx5="http://schemas.microsoft.com/office/drawing/2016/5/11/chartex" xmlns:cx6="http://schemas.microsoft.com/office/drawing/2016/5/12/chartex" xmlns:cx7="http://schemas.microsoft.com/office/drawing/2016/5/13/chartex" xmlns:cx8="http://schemas.microsoft.com/office/drawing/2016/5/14/chartex" xmlns:mc="http://schemas.openxmlformats.org/markup-compatibility/2006" xmlns:aink="http://schemas.microsoft.com/office/drawing/2016/ink" xmlns:am3d="http://schemas.microsoft.com/office/drawing/2017/model3d" xmlns:o="urn:schemas-microsoft-com:office:office" xmlns:r="http://schemas.openxmlformats.org/officeDocument/2006/relationships" xmlns:m="http://schemas.openxmlformats.org/officeDocument/2006/math" xmlns:v="urn:schemas-microsoft-com:vml" xmlns:wp14="http://schemas.microsoft.com/office/word/2010/wordprocessingDrawing" xmlns:wp="http://schemas.openxmlformats.org/drawingml/2006/wordprocessingDrawing" xmlns:w10="urn:schemas-microsoft-com:office:word" xmlns:w="http://schemas.openxmlformats.org/wordprocessingml/2006/main" xmlns:w14="http://schemas.microsoft.com/office/word/2010/wordml" xmlns:w15="http://schemas.microsoft.com/office/word/2012/wordml" xmlns:w16cid="http://schemas.microsoft.com/office/word/2016/wordml/cid" xmlns:w16se="http://schemas.microsoft.com/office/word/2015/wordml/symex" xmlns:wpg="http://schemas.microsoft.com/office/word/2010/wordprocessingGroup" xmlns:wpi="http://schemas.microsoft.com/office/word/2010/wordprocessingInk" xmlns:wne="http://schemas.microsoft.com/office/word/2006/wordml" xmlns:wps="http://schemas.microsoft.com/office/word/2010/wordprocessingShape" mc:Ignorable="w14 w15 w16se w16cid wp14">
+<w:footnotes xmlns:wpc="http://schemas.microsoft.com/office/word/2010/wordprocessingCanvas" xmlns:mo="http://schemas.microsoft.com/office/mac/office/2008/main" xmlns:mc="http://schemas.openxmlformats.org/markup-compatibility/2006" xmlns:mv="urn:schemas-microsoft-com:mac:vml" xmlns:o="urn:schemas-microsoft-com:office:office" xmlns:r="http://schemas.openxmlformats.org/officeDocument/2006/relationships" xmlns:m="http://schemas.openxmlformats.org/officeDocument/2006/math" xmlns:v="urn:schemas-microsoft-com:vml" xmlns:wp14="http://schemas.microsoft.com/office/word/2010/wordprocessingDrawing" xmlns:wp="http://schemas.openxmlformats.org/drawingml/2006/wordprocessingDrawing" xmlns:w10="urn:schemas-microsoft-com:office:word" xmlns:w="http://schemas.openxmlformats.org/wordprocessingml/2006/main" xmlns:w14="http://schemas.microsoft.com/office/word/2010/wordml" xmlns:w15="http://schemas.microsoft.com/office/word/2012/wordml" xmlns:wpg="http://schemas.microsoft.com/office/word/2010/wordprocessingGroup" xmlns:wpi="http://schemas.microsoft.com/office/word/2010/wordprocessingInk" xmlns:wne="http://schemas.microsoft.com/office/word/2006/wordml" xmlns:wps="http://schemas.microsoft.com/office/word/2010/wordprocessingShape" mc:Ignorable="w14 w15 wp14">
   <w:footnote w:type="separator" w:id="-1">
     <w:p>
       <w:pPr>
@@ -1324,8 +1928,8 @@
 </file>
 
 <file path=word/numbering.xml><?xml version="1.0" encoding="utf-8"?>
-<w:numbering xmlns:wpc="http://schemas.microsoft.com/office/word/2010/wordprocessingCanvas" xmlns:cx="http://schemas.microsoft.com/office/drawing/2014/chartex" xmlns:cx1="http://schemas.microsoft.com/office/drawing/2015/9/8/chartex" xmlns:cx2="http://schemas.microsoft.com/office/drawing/2015/10/21/chartex" xmlns:cx3="http://schemas.microsoft.com/office/drawing/2016/5/9/chartex" xmlns:cx4="http://schemas.microsoft.com/office/drawing/2016/5/10/chartex" xmlns:cx5="http://schemas.microsoft.com/office/drawing/2016/5/11/chartex" xmlns:cx6="http://schemas.microsoft.com/office/drawing/2016/5/12/chartex" xmlns:cx7="http://schemas.microsoft.com/office/drawing/2016/5/13/chartex" xmlns:cx8="http://schemas.microsoft.com/office/drawing/2016/5/14/chartex" xmlns:mc="http://schemas.openxmlformats.org/markup-compatibility/2006" xmlns:aink="http://schemas.microsoft.com/office/drawing/2016/ink" xmlns:am3d="http://schemas.microsoft.com/office/drawing/2017/model3d" xmlns:o="urn:schemas-microsoft-com:office:office" xmlns:r="http://schemas.openxmlformats.org/officeDocument/2006/relationships" xmlns:m="http://schemas.openxmlformats.org/officeDocument/2006/math" xmlns:v="urn:schemas-microsoft-com:vml" xmlns:wp14="http://schemas.microsoft.com/office/word/2010/wordprocessingDrawing" xmlns:wp="http://schemas.openxmlformats.org/drawingml/2006/wordprocessingDrawing" xmlns:w10="urn:schemas-microsoft-com:office:word" xmlns:w="http://schemas.openxmlformats.org/wordprocessingml/2006/main" xmlns:w14="http://schemas.microsoft.com/office/word/2010/wordml" xmlns:w15="http://schemas.microsoft.com/office/word/2012/wordml" xmlns:w16cid="http://schemas.microsoft.com/office/word/2016/wordml/cid" xmlns:w16se="http://schemas.microsoft.com/office/word/2015/wordml/symex" xmlns:wpg="http://schemas.microsoft.com/office/word/2010/wordprocessingGroup" xmlns:wpi="http://schemas.microsoft.com/office/word/2010/wordprocessingInk" xmlns:wne="http://schemas.microsoft.com/office/word/2006/wordml" xmlns:wps="http://schemas.microsoft.com/office/word/2010/wordprocessingShape" mc:Ignorable="w14 w15 w16se w16cid wp14">
-  <w:abstractNum w:abstractNumId="0" w15:restartNumberingAfterBreak="0">
+<w:numbering xmlns:wpc="http://schemas.microsoft.com/office/word/2010/wordprocessingCanvas" xmlns:mo="http://schemas.microsoft.com/office/mac/office/2008/main" xmlns:mc="http://schemas.openxmlformats.org/markup-compatibility/2006" xmlns:mv="urn:schemas-microsoft-com:mac:vml" xmlns:o="urn:schemas-microsoft-com:office:office" xmlns:r="http://schemas.openxmlformats.org/officeDocument/2006/relationships" xmlns:m="http://schemas.openxmlformats.org/officeDocument/2006/math" xmlns:v="urn:schemas-microsoft-com:vml" xmlns:wp14="http://schemas.microsoft.com/office/word/2010/wordprocessingDrawing" xmlns:wp="http://schemas.openxmlformats.org/drawingml/2006/wordprocessingDrawing" xmlns:w10="urn:schemas-microsoft-com:office:word" xmlns:w="http://schemas.openxmlformats.org/wordprocessingml/2006/main" xmlns:w14="http://schemas.microsoft.com/office/word/2010/wordml" xmlns:w15="http://schemas.microsoft.com/office/word/2012/wordml" xmlns:wpg="http://schemas.microsoft.com/office/word/2010/wordprocessingGroup" xmlns:wpi="http://schemas.microsoft.com/office/word/2010/wordprocessingInk" xmlns:wne="http://schemas.microsoft.com/office/word/2006/wordml" xmlns:wps="http://schemas.microsoft.com/office/word/2010/wordprocessingShape" mc:Ignorable="w14 w15 wp14">
+  <w:abstractNum w:abstractNumId="0">
     <w:nsid w:val="FFFFFF1D"/>
     <w:multiLevelType w:val="multilevel"/>
     <w:tmpl w:val="88DCDF3C"/>
@@ -1466,7 +2070,7 @@
       </w:rPr>
     </w:lvl>
   </w:abstractNum>
-  <w:abstractNum w:abstractNumId="1" w15:restartNumberingAfterBreak="0">
+  <w:abstractNum w:abstractNumId="1">
     <w:nsid w:val="0C973B0D"/>
     <w:multiLevelType w:val="multilevel"/>
     <w:tmpl w:val="303005DC"/>
@@ -1579,7 +2183,7 @@
       </w:rPr>
     </w:lvl>
   </w:abstractNum>
-  <w:abstractNum w:abstractNumId="2" w15:restartNumberingAfterBreak="0">
+  <w:abstractNum w:abstractNumId="2">
     <w:nsid w:val="1025198E"/>
     <w:multiLevelType w:val="hybridMultilevel"/>
     <w:tmpl w:val="2A488F14"/>
@@ -1665,7 +2269,7 @@
       </w:pPr>
     </w:lvl>
   </w:abstractNum>
-  <w:abstractNum w:abstractNumId="3" w15:restartNumberingAfterBreak="0">
+  <w:abstractNum w:abstractNumId="3">
     <w:nsid w:val="15EF3076"/>
     <w:multiLevelType w:val="multilevel"/>
     <w:tmpl w:val="04090021"/>
@@ -1778,7 +2382,7 @@
       </w:rPr>
     </w:lvl>
   </w:abstractNum>
-  <w:abstractNum w:abstractNumId="4" w15:restartNumberingAfterBreak="0">
+  <w:abstractNum w:abstractNumId="4">
     <w:nsid w:val="238F6468"/>
     <w:multiLevelType w:val="hybridMultilevel"/>
     <w:tmpl w:val="3498FB46"/>
@@ -1891,7 +2495,7 @@
       </w:rPr>
     </w:lvl>
   </w:abstractNum>
-  <w:abstractNum w:abstractNumId="5" w15:restartNumberingAfterBreak="0">
+  <w:abstractNum w:abstractNumId="5">
     <w:nsid w:val="28697ED2"/>
     <w:multiLevelType w:val="multilevel"/>
     <w:tmpl w:val="3F54E2B0"/>
@@ -2004,7 +2608,7 @@
       </w:rPr>
     </w:lvl>
   </w:abstractNum>
-  <w:abstractNum w:abstractNumId="6" w15:restartNumberingAfterBreak="0">
+  <w:abstractNum w:abstractNumId="6">
     <w:nsid w:val="2F756A11"/>
     <w:multiLevelType w:val="hybridMultilevel"/>
     <w:tmpl w:val="A9802AA6"/>
@@ -2093,7 +2697,120 @@
       </w:pPr>
     </w:lvl>
   </w:abstractNum>
-  <w:abstractNum w:abstractNumId="7" w15:restartNumberingAfterBreak="0">
+  <w:abstractNum w:abstractNumId="7">
+    <w:nsid w:val="4DD357E3"/>
+    <w:multiLevelType w:val="hybridMultilevel"/>
+    <w:tmpl w:val="BCAEFEEA"/>
+    <w:lvl w:ilvl="0" w:tplc="04090001">
+      <w:start w:val="1"/>
+      <w:numFmt w:val="bullet"/>
+      <w:lvlText w:val=""/>
+      <w:lvlJc w:val="left"/>
+      <w:pPr>
+        <w:ind w:left="720" w:hanging="360"/>
+      </w:pPr>
+      <w:rPr>
+        <w:rFonts w:ascii="Symbol" w:hAnsi="Symbol" w:hint="default"/>
+      </w:rPr>
+    </w:lvl>
+    <w:lvl w:ilvl="1" w:tplc="04090003" w:tentative="1">
+      <w:start w:val="1"/>
+      <w:numFmt w:val="bullet"/>
+      <w:lvlText w:val="o"/>
+      <w:lvlJc w:val="left"/>
+      <w:pPr>
+        <w:ind w:left="1440" w:hanging="360"/>
+      </w:pPr>
+      <w:rPr>
+        <w:rFonts w:ascii="Courier New" w:hAnsi="Courier New" w:cs="Courier New" w:hint="default"/>
+      </w:rPr>
+    </w:lvl>
+    <w:lvl w:ilvl="2" w:tplc="04090005" w:tentative="1">
+      <w:start w:val="1"/>
+      <w:numFmt w:val="bullet"/>
+      <w:lvlText w:val=""/>
+      <w:lvlJc w:val="left"/>
+      <w:pPr>
+        <w:ind w:left="2160" w:hanging="360"/>
+      </w:pPr>
+      <w:rPr>
+        <w:rFonts w:ascii="Wingdings" w:hAnsi="Wingdings" w:hint="default"/>
+      </w:rPr>
+    </w:lvl>
+    <w:lvl w:ilvl="3" w:tplc="04090001" w:tentative="1">
+      <w:start w:val="1"/>
+      <w:numFmt w:val="bullet"/>
+      <w:lvlText w:val=""/>
+      <w:lvlJc w:val="left"/>
+      <w:pPr>
+        <w:ind w:left="2880" w:hanging="360"/>
+      </w:pPr>
+      <w:rPr>
+        <w:rFonts w:ascii="Symbol" w:hAnsi="Symbol" w:hint="default"/>
+      </w:rPr>
+    </w:lvl>
+    <w:lvl w:ilvl="4" w:tplc="04090003" w:tentative="1">
+      <w:start w:val="1"/>
+      <w:numFmt w:val="bullet"/>
+      <w:lvlText w:val="o"/>
+      <w:lvlJc w:val="left"/>
+      <w:pPr>
+        <w:ind w:left="3600" w:hanging="360"/>
+      </w:pPr>
+      <w:rPr>
+        <w:rFonts w:ascii="Courier New" w:hAnsi="Courier New" w:cs="Courier New" w:hint="default"/>
+      </w:rPr>
+    </w:lvl>
+    <w:lvl w:ilvl="5" w:tplc="04090005" w:tentative="1">
+      <w:start w:val="1"/>
+      <w:numFmt w:val="bullet"/>
+      <w:lvlText w:val=""/>
+      <w:lvlJc w:val="left"/>
+      <w:pPr>
+        <w:ind w:left="4320" w:hanging="360"/>
+      </w:pPr>
+      <w:rPr>
+        <w:rFonts w:ascii="Wingdings" w:hAnsi="Wingdings" w:hint="default"/>
+      </w:rPr>
+    </w:lvl>
+    <w:lvl w:ilvl="6" w:tplc="04090001" w:tentative="1">
+      <w:start w:val="1"/>
+      <w:numFmt w:val="bullet"/>
+      <w:lvlText w:val=""/>
+      <w:lvlJc w:val="left"/>
+      <w:pPr>
+        <w:ind w:left="5040" w:hanging="360"/>
+      </w:pPr>
+      <w:rPr>
+        <w:rFonts w:ascii="Symbol" w:hAnsi="Symbol" w:hint="default"/>
+      </w:rPr>
+    </w:lvl>
+    <w:lvl w:ilvl="7" w:tplc="04090003" w:tentative="1">
+      <w:start w:val="1"/>
+      <w:numFmt w:val="bullet"/>
+      <w:lvlText w:val="o"/>
+      <w:lvlJc w:val="left"/>
+      <w:pPr>
+        <w:ind w:left="5760" w:hanging="360"/>
+      </w:pPr>
+      <w:rPr>
+        <w:rFonts w:ascii="Courier New" w:hAnsi="Courier New" w:cs="Courier New" w:hint="default"/>
+      </w:rPr>
+    </w:lvl>
+    <w:lvl w:ilvl="8" w:tplc="04090005" w:tentative="1">
+      <w:start w:val="1"/>
+      <w:numFmt w:val="bullet"/>
+      <w:lvlText w:val=""/>
+      <w:lvlJc w:val="left"/>
+      <w:pPr>
+        <w:ind w:left="6480" w:hanging="360"/>
+      </w:pPr>
+      <w:rPr>
+        <w:rFonts w:ascii="Wingdings" w:hAnsi="Wingdings" w:hint="default"/>
+      </w:rPr>
+    </w:lvl>
+  </w:abstractNum>
+  <w:abstractNum w:abstractNumId="8">
     <w:nsid w:val="524738C4"/>
     <w:multiLevelType w:val="hybridMultilevel"/>
     <w:tmpl w:val="D4D6C9A8"/>
@@ -2182,7 +2899,7 @@
       </w:pPr>
     </w:lvl>
   </w:abstractNum>
-  <w:abstractNum w:abstractNumId="8" w15:restartNumberingAfterBreak="0">
+  <w:abstractNum w:abstractNumId="9">
     <w:nsid w:val="54FA3A9F"/>
     <w:multiLevelType w:val="hybridMultilevel"/>
     <w:tmpl w:val="6706D748"/>
@@ -2268,7 +2985,7 @@
       </w:pPr>
     </w:lvl>
   </w:abstractNum>
-  <w:abstractNum w:abstractNumId="9" w15:restartNumberingAfterBreak="0">
+  <w:abstractNum w:abstractNumId="10">
     <w:nsid w:val="630D25EE"/>
     <w:multiLevelType w:val="hybridMultilevel"/>
     <w:tmpl w:val="9006BEEA"/>
@@ -2354,7 +3071,7 @@
       </w:pPr>
     </w:lvl>
   </w:abstractNum>
-  <w:abstractNum w:abstractNumId="10" w15:restartNumberingAfterBreak="0">
+  <w:abstractNum w:abstractNumId="11">
     <w:nsid w:val="6EC37AF1"/>
     <w:multiLevelType w:val="multilevel"/>
     <w:tmpl w:val="0409001F"/>
@@ -2467,7 +3184,7 @@
       </w:rPr>
     </w:lvl>
   </w:abstractNum>
-  <w:abstractNum w:abstractNumId="11" w15:restartNumberingAfterBreak="0">
+  <w:abstractNum w:abstractNumId="12">
     <w:nsid w:val="6FDA5B09"/>
     <w:multiLevelType w:val="multilevel"/>
     <w:tmpl w:val="701A3720"/>
@@ -2581,10 +3298,10 @@
     </w:lvl>
   </w:abstractNum>
   <w:num w:numId="1">
-    <w:abstractNumId w:val="10"/>
+    <w:abstractNumId w:val="11"/>
   </w:num>
   <w:num w:numId="2">
-    <w:abstractNumId w:val="11"/>
+    <w:abstractNumId w:val="12"/>
   </w:num>
   <w:num w:numId="3">
     <w:abstractNumId w:val="5"/>
@@ -2599,7 +3316,7 @@
     <w:abstractNumId w:val="0"/>
   </w:num>
   <w:num w:numId="7">
-    <w:abstractNumId w:val="9"/>
+    <w:abstractNumId w:val="10"/>
   </w:num>
   <w:num w:numId="8">
     <w:abstractNumId w:val="2"/>
@@ -2608,19 +3325,22 @@
     <w:abstractNumId w:val="6"/>
   </w:num>
   <w:num w:numId="10">
-    <w:abstractNumId w:val="8"/>
+    <w:abstractNumId w:val="9"/>
   </w:num>
   <w:num w:numId="11">
-    <w:abstractNumId w:val="7"/>
+    <w:abstractNumId w:val="8"/>
   </w:num>
   <w:num w:numId="12">
     <w:abstractNumId w:val="4"/>
+  </w:num>
+  <w:num w:numId="13">
+    <w:abstractNumId w:val="7"/>
   </w:num>
 </w:numbering>
 </file>
 
 <file path=word/styles.xml><?xml version="1.0" encoding="utf-8"?>
-<w:styles xmlns:mc="http://schemas.openxmlformats.org/markup-compatibility/2006" xmlns:r="http://schemas.openxmlformats.org/officeDocument/2006/relationships" xmlns:w="http://schemas.openxmlformats.org/wordprocessingml/2006/main" xmlns:w14="http://schemas.microsoft.com/office/word/2010/wordml" xmlns:w15="http://schemas.microsoft.com/office/word/2012/wordml" xmlns:w16cid="http://schemas.microsoft.com/office/word/2016/wordml/cid" xmlns:w16se="http://schemas.microsoft.com/office/word/2015/wordml/symex" mc:Ignorable="w14 w15 w16se w16cid">
+<w:styles xmlns:mc="http://schemas.openxmlformats.org/markup-compatibility/2006" xmlns:r="http://schemas.openxmlformats.org/officeDocument/2006/relationships" xmlns:w="http://schemas.openxmlformats.org/wordprocessingml/2006/main" xmlns:w14="http://schemas.microsoft.com/office/word/2010/wordml" xmlns:w15="http://schemas.microsoft.com/office/word/2012/wordml" mc:Ignorable="w14 w15">
   <w:docDefaults>
     <w:rPrDefault>
       <w:rPr>
@@ -2636,7 +3356,7 @@
       </w:pPr>
     </w:pPrDefault>
   </w:docDefaults>
-  <w:latentStyles w:defLockedState="0" w:defUIPriority="99" w:defSemiHidden="0" w:defUnhideWhenUsed="0" w:defQFormat="0" w:count="375">
+  <w:latentStyles w:defLockedState="0" w:defUIPriority="99" w:defSemiHidden="0" w:defUnhideWhenUsed="0" w:defQFormat="0" w:count="380">
     <w:lsdException w:name="Normal" w:uiPriority="0" w:qFormat="1"/>
     <w:lsdException w:name="heading 1" w:uiPriority="9" w:qFormat="1"/>
     <w:lsdException w:name="heading 2" w:semiHidden="1" w:uiPriority="9" w:unhideWhenUsed="1" w:qFormat="1"/>
@@ -3103,6 +3823,7 @@
   <w:style w:type="character" w:default="1" w:styleId="DefaultParagraphFont">
     <w:name w:val="Default Paragraph Font"/>
     <w:uiPriority w:val="1"/>
+    <w:semiHidden/>
     <w:unhideWhenUsed/>
   </w:style>
   <w:style w:type="table" w:default="1" w:styleId="TableNormal">
@@ -3332,6 +4053,25 @@
     <w:uiPriority w:val="99"/>
     <w:rsid w:val="008E5425"/>
     <w:rPr>
+      <w:sz w:val="18"/>
+      <w:szCs w:val="18"/>
+    </w:rPr>
+  </w:style>
+  <w:style w:type="paragraph" w:styleId="Caption">
+    <w:name w:val="caption"/>
+    <w:basedOn w:val="Normal"/>
+    <w:next w:val="Normal"/>
+    <w:uiPriority w:val="35"/>
+    <w:unhideWhenUsed/>
+    <w:qFormat/>
+    <w:rsid w:val="005F4123"/>
+    <w:pPr>
+      <w:spacing w:after="200" w:line="240" w:lineRule="auto"/>
+    </w:pPr>
+    <w:rPr>
+      <w:i/>
+      <w:iCs/>
+      <w:color w:val="44546A" w:themeColor="text2"/>
       <w:sz w:val="18"/>
       <w:szCs w:val="18"/>
     </w:rPr>
@@ -3639,7 +4379,7 @@
 </file>
 
 <file path=customXml/itemProps1.xml><?xml version="1.0" encoding="utf-8"?>
-<ds:datastoreItem xmlns:ds="http://schemas.openxmlformats.org/officeDocument/2006/customXml" ds:itemID="{41BC1472-0A17-4DEE-9DEB-C7F8E2AA5714}">
+<ds:datastoreItem xmlns:ds="http://schemas.openxmlformats.org/officeDocument/2006/customXml" ds:itemID="{912863FA-7B17-EE41-B4AB-33E1F45843A2}">
   <ds:schemaRefs>
     <ds:schemaRef ds:uri="http://schemas.openxmlformats.org/officeDocument/2006/bibliography"/>
   </ds:schemaRefs>

</xml_diff>

<commit_message>
add in charge of
</commit_message>
<xml_diff>
--- a/MP2/CS440 MP2 Report.docx
+++ b/MP2/CS440 MP2 Report.docx
@@ -73,6 +73,9 @@
       <w:pPr>
         <w:pStyle w:val="Subtitle"/>
         <w:jc w:val="both"/>
+        <w:rPr>
+          <w:rFonts w:hint="eastAsia"/>
+        </w:rPr>
       </w:pPr>
       <w:r>
         <w:t>Siping Meng</w:t>
@@ -97,11 +100,20 @@
       <w:r>
         <w:t>In charge of</w:t>
       </w:r>
+      <w:r>
+        <w:rPr>
+          <w:rFonts w:hint="eastAsia"/>
+        </w:rPr>
+        <w:t xml:space="preserve"> 1.1 A* Search</w:t>
+      </w:r>
     </w:p>
     <w:p>
       <w:pPr>
         <w:pStyle w:val="Subtitle"/>
         <w:jc w:val="both"/>
+        <w:rPr>
+          <w:rFonts w:hint="eastAsia"/>
+        </w:rPr>
       </w:pPr>
       <w:r>
         <w:t>Siyu Tao</w:t>
@@ -120,6 +132,14 @@
       <w:r>
         <w:t xml:space="preserve">   In charge of</w:t>
       </w:r>
+      <w:r>
+        <w:rPr>
+          <w:rFonts w:hint="eastAsia"/>
+        </w:rPr>
+        <w:t xml:space="preserve"> Part2 Five in a Row</w:t>
+      </w:r>
+      <w:bookmarkStart w:id="0" w:name="_GoBack"/>
+      <w:bookmarkEnd w:id="0"/>
     </w:p>
     <w:p/>
     <w:p/>
@@ -2413,7 +2433,7 @@
       </w:tr>
       <w:tr>
         <w:trPr>
-          <w:trHeight w:val="296"/>
+          <w:trHeight w:val="558"/>
         </w:trPr>
         <w:tc>
           <w:tcPr>
@@ -2783,10 +2803,7 @@
         <w:t xml:space="preserve">Starting from D will give the minimum distance traveled. </w:t>
       </w:r>
     </w:p>
-    <w:p>
-      <w:bookmarkStart w:id="0" w:name="_GoBack"/>
-      <w:bookmarkEnd w:id="0"/>
-    </w:p>
+    <w:p/>
     <w:p>
       <w:pPr>
         <w:pStyle w:val="Heading2"/>
@@ -6458,7 +6475,7 @@
 </file>
 
 <file path=customXml/itemProps1.xml><?xml version="1.0" encoding="utf-8"?>
-<ds:datastoreItem xmlns:ds="http://schemas.openxmlformats.org/officeDocument/2006/customXml" ds:itemID="{79FDB5AF-D8F2-BE45-B77D-40927E8F5FFC}">
+<ds:datastoreItem xmlns:ds="http://schemas.openxmlformats.org/officeDocument/2006/customXml" ds:itemID="{D18CD268-6E39-D847-BCD4-89CAF2719F56}">
   <ds:schemaRefs>
     <ds:schemaRef ds:uri="http://schemas.openxmlformats.org/officeDocument/2006/bibliography"/>
   </ds:schemaRefs>

</xml_diff>

<commit_message>
Reflex final revision + Report revision
</commit_message>
<xml_diff>
--- a/MP2/CS440 MP2 Report.docx
+++ b/MP2/CS440 MP2 Report.docx
@@ -1,6 +1,6 @@
 
 <file path=word/document.xml><?xml version="1.0" encoding="utf-8"?>
-<w:document xmlns:wpc="http://schemas.microsoft.com/office/word/2010/wordprocessingCanvas" xmlns:mo="http://schemas.microsoft.com/office/mac/office/2008/main" xmlns:mc="http://schemas.openxmlformats.org/markup-compatibility/2006" xmlns:mv="urn:schemas-microsoft-com:mac:vml" xmlns:o="urn:schemas-microsoft-com:office:office" xmlns:r="http://schemas.openxmlformats.org/officeDocument/2006/relationships" xmlns:m="http://schemas.openxmlformats.org/officeDocument/2006/math" xmlns:v="urn:schemas-microsoft-com:vml" xmlns:wp14="http://schemas.microsoft.com/office/word/2010/wordprocessingDrawing" xmlns:wp="http://schemas.openxmlformats.org/drawingml/2006/wordprocessingDrawing" xmlns:w10="urn:schemas-microsoft-com:office:word" xmlns:w="http://schemas.openxmlformats.org/wordprocessingml/2006/main" xmlns:w14="http://schemas.microsoft.com/office/word/2010/wordml" xmlns:w15="http://schemas.microsoft.com/office/word/2012/wordml" xmlns:wpg="http://schemas.microsoft.com/office/word/2010/wordprocessingGroup" xmlns:wpi="http://schemas.microsoft.com/office/word/2010/wordprocessingInk" xmlns:wne="http://schemas.microsoft.com/office/word/2006/wordml" xmlns:wps="http://schemas.microsoft.com/office/word/2010/wordprocessingShape" mc:Ignorable="w14 w15 wp14">
+<w:document xmlns:wpc="http://schemas.microsoft.com/office/word/2010/wordprocessingCanvas" xmlns:cx="http://schemas.microsoft.com/office/drawing/2014/chartex" xmlns:cx1="http://schemas.microsoft.com/office/drawing/2015/9/8/chartex" xmlns:cx2="http://schemas.microsoft.com/office/drawing/2015/10/21/chartex" xmlns:cx3="http://schemas.microsoft.com/office/drawing/2016/5/9/chartex" xmlns:cx4="http://schemas.microsoft.com/office/drawing/2016/5/10/chartex" xmlns:cx5="http://schemas.microsoft.com/office/drawing/2016/5/11/chartex" xmlns:cx6="http://schemas.microsoft.com/office/drawing/2016/5/12/chartex" xmlns:cx7="http://schemas.microsoft.com/office/drawing/2016/5/13/chartex" xmlns:cx8="http://schemas.microsoft.com/office/drawing/2016/5/14/chartex" xmlns:mc="http://schemas.openxmlformats.org/markup-compatibility/2006" xmlns:aink="http://schemas.microsoft.com/office/drawing/2016/ink" xmlns:am3d="http://schemas.microsoft.com/office/drawing/2017/model3d" xmlns:o="urn:schemas-microsoft-com:office:office" xmlns:r="http://schemas.openxmlformats.org/officeDocument/2006/relationships" xmlns:m="http://schemas.openxmlformats.org/officeDocument/2006/math" xmlns:v="urn:schemas-microsoft-com:vml" xmlns:wp14="http://schemas.microsoft.com/office/word/2010/wordprocessingDrawing" xmlns:wp="http://schemas.openxmlformats.org/drawingml/2006/wordprocessingDrawing" xmlns:w10="urn:schemas-microsoft-com:office:word" xmlns:w="http://schemas.openxmlformats.org/wordprocessingml/2006/main" xmlns:w14="http://schemas.microsoft.com/office/word/2010/wordml" xmlns:w15="http://schemas.microsoft.com/office/word/2012/wordml" xmlns:w16cid="http://schemas.microsoft.com/office/word/2016/wordml/cid" xmlns:w16se="http://schemas.microsoft.com/office/word/2015/wordml/symex" xmlns:wpg="http://schemas.microsoft.com/office/word/2010/wordprocessingGroup" xmlns:wpi="http://schemas.microsoft.com/office/word/2010/wordprocessingInk" xmlns:wne="http://schemas.microsoft.com/office/word/2006/wordml" xmlns:wps="http://schemas.microsoft.com/office/word/2010/wordprocessingShape" mc:Ignorable="w14 w15 w16se w16cid wp14">
   <w:body>
     <w:p>
       <w:pPr>
@@ -73,9 +73,6 @@
       <w:pPr>
         <w:pStyle w:val="Subtitle"/>
         <w:jc w:val="both"/>
-        <w:rPr>
-          <w:rFonts w:hint="eastAsia"/>
-        </w:rPr>
       </w:pPr>
       <w:r>
         <w:t>Siping Meng</w:t>
@@ -111,9 +108,6 @@
       <w:pPr>
         <w:pStyle w:val="Subtitle"/>
         <w:jc w:val="both"/>
-        <w:rPr>
-          <w:rFonts w:hint="eastAsia"/>
-        </w:rPr>
       </w:pPr>
       <w:r>
         <w:t>Siyu Tao</w:t>
@@ -138,8 +132,6 @@
         </w:rPr>
         <w:t xml:space="preserve"> Part2 Five in a Row</w:t>
       </w:r>
-      <w:bookmarkStart w:id="0" w:name="_GoBack"/>
-      <w:bookmarkEnd w:id="0"/>
     </w:p>
     <w:p/>
     <w:p/>
@@ -176,11 +168,6 @@
       </w:r>
     </w:p>
     <w:p>
-      <w:pPr>
-        <w:rPr>
-          <w:rFonts w:hint="eastAsia"/>
-        </w:rPr>
-      </w:pPr>
       <w:r>
         <w:rPr>
           <w:rFonts w:hint="eastAsia"/>
@@ -210,14 +197,11 @@
           <w:ilvl w:val="0"/>
           <w:numId w:val="13"/>
         </w:numPr>
+      </w:pPr>
+      <w:r>
         <w:rPr>
           <w:rFonts w:hint="eastAsia"/>
         </w:rPr>
-      </w:pPr>
-      <w:r>
-        <w:rPr>
-          <w:rFonts w:hint="eastAsia"/>
-        </w:rPr>
         <w:t xml:space="preserve">Minimum Step </w:t>
       </w:r>
       <w:r>
@@ -225,11 +209,6 @@
       </w:r>
     </w:p>
     <w:p>
-      <w:pPr>
-        <w:rPr>
-          <w:rFonts w:hint="eastAsia"/>
-        </w:rPr>
-      </w:pPr>
       <w:r>
         <w:rPr>
           <w:rFonts w:hint="eastAsia"/>
@@ -354,14 +333,27 @@
                             <w:r>
                               <w:t xml:space="preserve">Figure </w:t>
                             </w:r>
-                            <w:fldSimple w:instr=" SEQ Figure \* ARABIC ">
-                              <w:r>
-                                <w:rPr>
-                                  <w:noProof/>
-                                </w:rPr>
-                                <w:t>1</w:t>
-                              </w:r>
-                            </w:fldSimple>
+                            <w:r>
+                              <w:fldChar w:fldCharType="begin"/>
+                            </w:r>
+                            <w:r>
+                              <w:instrText xml:space="preserve"> SEQ Figure \* ARABIC </w:instrText>
+                            </w:r>
+                            <w:r>
+                              <w:fldChar w:fldCharType="separate"/>
+                            </w:r>
+                            <w:r>
+                              <w:rPr>
+                                <w:noProof/>
+                              </w:rPr>
+                              <w:t>1</w:t>
+                            </w:r>
+                            <w:r>
+                              <w:rPr>
+                                <w:noProof/>
+                              </w:rPr>
+                              <w:fldChar w:fldCharType="end"/>
+                            </w:r>
                             <w:r>
                               <w:rPr>
                                 <w:rFonts w:hint="eastAsia"/>
@@ -395,7 +387,7 @@
               </wp:anchor>
             </w:drawing>
           </mc:Choice>
-          <mc:Fallback>
+          <mc:Fallback xmlns:mv="urn:schemas-microsoft-com:mac:vml" xmlns:mo="http://schemas.microsoft.com/office/mac/office/2008/main">
             <w:pict>
               <v:shapetype w14:anchorId="44870D60" id="_x0000_t202" coordsize="21600,21600" o:spt="202" path="m0,0l0,21600,21600,21600,21600,0xe">
                 <v:stroke joinstyle="miter"/>
@@ -483,19 +475,8 @@
         <w:t xml:space="preserve"> got the component.</w:t>
       </w:r>
     </w:p>
-    <w:p>
-      <w:pPr>
-        <w:rPr>
-          <w:rFonts w:hint="eastAsia"/>
-        </w:rPr>
-      </w:pPr>
-    </w:p>
-    <w:p>
-      <w:pPr>
-        <w:rPr>
-          <w:rFonts w:hint="eastAsia"/>
-        </w:rPr>
-      </w:pPr>
+    <w:p/>
+    <w:p>
       <w:r>
         <w:t xml:space="preserve">The way we calculate the value h() is </w:t>
       </w:r>
@@ -530,6 +511,9 @@
         <w:jc w:val="center"/>
       </w:pPr>
       <w:r>
+        <w:rPr>
+          <w:noProof/>
+        </w:rPr>
         <w:drawing>
           <wp:inline distT="0" distB="0" distL="0" distR="0" wp14:anchorId="6DB62E6B" wp14:editId="011FACA5">
             <wp:extent cx="1701800" cy="711200"/>
@@ -571,43 +555,48 @@
       <w:pPr>
         <w:pStyle w:val="Caption"/>
         <w:jc w:val="center"/>
+      </w:pPr>
+      <w:r>
+        <w:t xml:space="preserve">Figure </w:t>
+      </w:r>
+      <w:r>
+        <w:fldChar w:fldCharType="begin"/>
+      </w:r>
+      <w:r>
+        <w:instrText xml:space="preserve"> SEQ Figure \* ARABIC </w:instrText>
+      </w:r>
+      <w:r>
+        <w:fldChar w:fldCharType="separate"/>
+      </w:r>
+      <w:r>
+        <w:rPr>
+          <w:noProof/>
+        </w:rPr>
+        <w:t>2</w:t>
+      </w:r>
+      <w:r>
+        <w:rPr>
+          <w:noProof/>
+        </w:rPr>
+        <w:fldChar w:fldCharType="end"/>
+      </w:r>
+      <w:r>
         <w:rPr>
           <w:rFonts w:hint="eastAsia"/>
         </w:rPr>
-      </w:pPr>
-      <w:r>
-        <w:t xml:space="preserve">Figure </w:t>
-      </w:r>
-      <w:fldSimple w:instr=" SEQ Figure \* ARABIC ">
-        <w:r>
-          <w:rPr>
-            <w:noProof/>
-          </w:rPr>
-          <w:t>2</w:t>
-        </w:r>
-      </w:fldSimple>
+        <w:t xml:space="preserve"> Sample </w:t>
+      </w:r>
+      <w:r>
+        <w:t>heuristic</w:t>
+      </w:r>
       <w:r>
         <w:rPr>
           <w:rFonts w:hint="eastAsia"/>
         </w:rPr>
-        <w:t xml:space="preserve"> Sample </w:t>
-      </w:r>
-      <w:r>
-        <w:t>heuristic</w:t>
-      </w:r>
-      <w:r>
-        <w:rPr>
-          <w:rFonts w:hint="eastAsia"/>
-        </w:rPr>
         <w:t xml:space="preserve"> table</w:t>
       </w:r>
     </w:p>
     <w:p>
-      <w:pPr>
-        <w:rPr>
-          <w:rFonts w:hint="eastAsia"/>
-        </w:rPr>
-      </w:pPr>
       <w:r>
         <w:rPr>
           <w:rFonts w:hint="eastAsia"/>
@@ -702,6 +691,9 @@
         <w:tab/>
       </w:r>
       <w:r>
+        <w:rPr>
+          <w:noProof/>
+        </w:rPr>
         <w:drawing>
           <wp:inline distT="0" distB="0" distL="0" distR="0" wp14:anchorId="2E0D17E8" wp14:editId="475AFA65">
             <wp:extent cx="1955800" cy="698500"/>
@@ -743,66 +735,65 @@
       <w:pPr>
         <w:pStyle w:val="Caption"/>
         <w:jc w:val="center"/>
+      </w:pPr>
+      <w:r>
+        <w:t xml:space="preserve">Figure </w:t>
+      </w:r>
+      <w:r>
+        <w:fldChar w:fldCharType="begin"/>
+      </w:r>
+      <w:r>
+        <w:instrText xml:space="preserve"> SEQ Figure \* ARABIC </w:instrText>
+      </w:r>
+      <w:r>
+        <w:fldChar w:fldCharType="separate"/>
+      </w:r>
+      <w:r>
+        <w:rPr>
+          <w:noProof/>
+        </w:rPr>
+        <w:t>3</w:t>
+      </w:r>
+      <w:r>
+        <w:rPr>
+          <w:noProof/>
+        </w:rPr>
+        <w:fldChar w:fldCharType="end"/>
+      </w:r>
+      <w:r>
         <w:rPr>
           <w:rFonts w:hint="eastAsia"/>
         </w:rPr>
-      </w:pPr>
-      <w:r>
-        <w:t xml:space="preserve">Figure </w:t>
-      </w:r>
-      <w:fldSimple w:instr=" SEQ Figure \* ARABIC ">
-        <w:r>
-          <w:rPr>
-            <w:noProof/>
-          </w:rPr>
-          <w:t>3</w:t>
-        </w:r>
-      </w:fldSimple>
+        <w:t xml:space="preserve"> Sample of condition that takes minimum steps</w:t>
+      </w:r>
+    </w:p>
+    <w:p>
       <w:r>
         <w:rPr>
           <w:rFonts w:hint="eastAsia"/>
         </w:rPr>
-        <w:t xml:space="preserve"> Sample of condition that takes minimum steps</w:t>
-      </w:r>
-    </w:p>
-    <w:p>
-      <w:pPr>
+        <w:t xml:space="preserve">To make the whole process faster, we used </w:t>
+      </w:r>
+      <w:r>
+        <w:t>“</w:t>
+      </w:r>
+      <w:r>
         <w:rPr>
           <w:rFonts w:hint="eastAsia"/>
         </w:rPr>
-      </w:pPr>
+        <w:t>heapq</w:t>
+      </w:r>
+      <w:r>
+        <w:t>”</w:t>
+      </w:r>
       <w:r>
         <w:rPr>
           <w:rFonts w:hint="eastAsia"/>
         </w:rPr>
-        <w:t xml:space="preserve">To make the whole process faster, we used </w:t>
-      </w:r>
-      <w:r>
-        <w:t>“</w:t>
-      </w:r>
-      <w:r>
-        <w:rPr>
-          <w:rFonts w:hint="eastAsia"/>
-        </w:rPr>
-        <w:t>heapq</w:t>
-      </w:r>
-      <w:r>
-        <w:t>”</w:t>
-      </w:r>
-      <w:r>
-        <w:rPr>
-          <w:rFonts w:hint="eastAsia"/>
-        </w:rPr>
         <w:t xml:space="preserve"> library in python so that we can get the smallest f_ value from the list in linear time. </w:t>
       </w:r>
     </w:p>
-    <w:p>
-      <w:pPr>
-        <w:rPr>
-          <w:rFonts w:hint="eastAsia"/>
-        </w:rPr>
-      </w:pPr>
-    </w:p>
+    <w:p/>
     <w:tbl>
       <w:tblPr>
         <w:tblStyle w:val="TableGrid"/>
@@ -830,11 +821,6 @@
             <w:tcW w:w="2070" w:type="dxa"/>
           </w:tcPr>
           <w:p>
-            <w:pPr>
-              <w:rPr>
-                <w:rFonts w:hint="eastAsia"/>
-              </w:rPr>
-            </w:pPr>
             <w:r>
               <w:rPr>
                 <w:rFonts w:ascii="Courier" w:hAnsi="Courier" w:cs="Courier New" w:hint="eastAsia"/>
@@ -869,11 +855,6 @@
             <w:tcW w:w="1914" w:type="dxa"/>
           </w:tcPr>
           <w:p>
-            <w:pPr>
-              <w:rPr>
-                <w:rFonts w:hint="eastAsia"/>
-              </w:rPr>
-            </w:pPr>
             <w:r>
               <w:rPr>
                 <w:rFonts w:ascii="Courier" w:hAnsi="Courier" w:cs="Courier New"/>
@@ -899,11 +880,6 @@
             <w:tcW w:w="1729" w:type="dxa"/>
           </w:tcPr>
           <w:p>
-            <w:pPr>
-              <w:rPr>
-                <w:rFonts w:hint="eastAsia"/>
-              </w:rPr>
-            </w:pPr>
             <w:r>
               <w:rPr>
                 <w:rFonts w:ascii="Courier" w:hAnsi="Courier" w:cs="Courier New" w:hint="eastAsia"/>
@@ -920,11 +896,6 @@
             <w:tcW w:w="2837" w:type="dxa"/>
           </w:tcPr>
           <w:p>
-            <w:pPr>
-              <w:rPr>
-                <w:rFonts w:hint="eastAsia"/>
-              </w:rPr>
-            </w:pPr>
             <w:r>
               <w:rPr>
                 <w:rFonts w:ascii="Courier" w:hAnsi="Courier" w:cs="Courier New"/>
@@ -946,7 +917,6 @@
             <w:pPr>
               <w:jc w:val="center"/>
               <w:rPr>
-                <w:rFonts w:hint="eastAsia"/>
                 <w:b/>
               </w:rPr>
             </w:pPr>
@@ -967,7 +937,6 @@
             <w:pPr>
               <w:jc w:val="center"/>
               <w:rPr>
-                <w:rFonts w:hint="eastAsia"/>
                 <w:b/>
               </w:rPr>
             </w:pPr>
@@ -990,7 +959,6 @@
           <w:p>
             <w:pPr>
               <w:rPr>
-                <w:rFonts w:hint="eastAsia"/>
                 <w:b/>
               </w:rPr>
             </w:pPr>
@@ -1014,7 +982,6 @@
             <w:pPr>
               <w:jc w:val="center"/>
               <w:rPr>
-                <w:rFonts w:hint="eastAsia"/>
                 <w:b/>
               </w:rPr>
             </w:pPr>
@@ -1040,7 +1007,6 @@
             <w:pPr>
               <w:jc w:val="center"/>
               <w:rPr>
-                <w:rFonts w:hint="eastAsia"/>
                 <w:b/>
               </w:rPr>
             </w:pPr>
@@ -1061,7 +1027,6 @@
             <w:pPr>
               <w:jc w:val="center"/>
               <w:rPr>
-                <w:rFonts w:hint="eastAsia"/>
                 <w:b/>
               </w:rPr>
             </w:pPr>
@@ -1084,7 +1049,6 @@
           <w:p>
             <w:pPr>
               <w:rPr>
-                <w:rFonts w:hint="eastAsia"/>
                 <w:b/>
               </w:rPr>
             </w:pPr>
@@ -1108,7 +1072,6 @@
             <w:pPr>
               <w:jc w:val="center"/>
               <w:rPr>
-                <w:rFonts w:hint="eastAsia"/>
                 <w:b/>
               </w:rPr>
             </w:pPr>
@@ -1136,9 +1099,6 @@
           <w:p>
             <w:pPr>
               <w:jc w:val="center"/>
-              <w:rPr>
-                <w:rFonts w:hint="eastAsia"/>
-              </w:rPr>
             </w:pPr>
             <w:r>
               <w:rPr>
@@ -1155,9 +1115,6 @@
           <w:p>
             <w:pPr>
               <w:jc w:val="center"/>
-              <w:rPr>
-                <w:rFonts w:hint="eastAsia"/>
-              </w:rPr>
             </w:pPr>
             <w:r>
               <w:rPr>
@@ -1175,11 +1132,6 @@
             <w:tcW w:w="1729" w:type="dxa"/>
           </w:tcPr>
           <w:p>
-            <w:pPr>
-              <w:rPr>
-                <w:rFonts w:hint="eastAsia"/>
-              </w:rPr>
-            </w:pPr>
             <w:r>
               <w:rPr>
                 <w:rFonts w:ascii="Courier" w:hAnsi="Courier" w:cs="Courier New"/>
@@ -1198,9 +1150,6 @@
           <w:p>
             <w:pPr>
               <w:jc w:val="center"/>
-              <w:rPr>
-                <w:rFonts w:hint="eastAsia"/>
-              </w:rPr>
             </w:pPr>
             <w:r>
               <w:rPr>
@@ -1223,7 +1172,6 @@
             <w:pPr>
               <w:jc w:val="center"/>
               <w:rPr>
-                <w:rFonts w:hint="eastAsia"/>
                 <w:b/>
               </w:rPr>
             </w:pPr>
@@ -1244,7 +1192,6 @@
             <w:pPr>
               <w:jc w:val="center"/>
               <w:rPr>
-                <w:rFonts w:hint="eastAsia"/>
                 <w:b/>
               </w:rPr>
             </w:pPr>
@@ -1267,7 +1214,6 @@
           <w:p>
             <w:pPr>
               <w:rPr>
-                <w:rFonts w:hint="eastAsia"/>
                 <w:b/>
               </w:rPr>
             </w:pPr>
@@ -1291,7 +1237,6 @@
             <w:pPr>
               <w:jc w:val="center"/>
               <w:rPr>
-                <w:rFonts w:hint="eastAsia"/>
                 <w:b/>
               </w:rPr>
             </w:pPr>
@@ -1316,9 +1261,6 @@
           <w:p>
             <w:pPr>
               <w:jc w:val="center"/>
-              <w:rPr>
-                <w:rFonts w:hint="eastAsia"/>
-              </w:rPr>
             </w:pPr>
             <w:r>
               <w:rPr>
@@ -1335,9 +1277,6 @@
           <w:p>
             <w:pPr>
               <w:jc w:val="center"/>
-              <w:rPr>
-                <w:rFonts w:hint="eastAsia"/>
-              </w:rPr>
             </w:pPr>
             <w:r>
               <w:rPr>
@@ -1355,11 +1294,6 @@
             <w:tcW w:w="1729" w:type="dxa"/>
           </w:tcPr>
           <w:p>
-            <w:pPr>
-              <w:rPr>
-                <w:rFonts w:hint="eastAsia"/>
-              </w:rPr>
-            </w:pPr>
             <w:r>
               <w:rPr>
                 <w:rFonts w:ascii="Courier" w:hAnsi="Courier" w:cs="Courier New"/>
@@ -1378,9 +1312,6 @@
           <w:p>
             <w:pPr>
               <w:jc w:val="center"/>
-              <w:rPr>
-                <w:rFonts w:hint="eastAsia"/>
-              </w:rPr>
             </w:pPr>
             <w:r>
               <w:rPr>
@@ -1400,14 +1331,27 @@
       <w:r>
         <w:t xml:space="preserve">Table </w:t>
       </w:r>
-      <w:fldSimple w:instr=" SEQ Table \* ARABIC ">
-        <w:r>
-          <w:rPr>
-            <w:noProof/>
-          </w:rPr>
-          <w:t>1</w:t>
-        </w:r>
-      </w:fldSimple>
+      <w:r>
+        <w:fldChar w:fldCharType="begin"/>
+      </w:r>
+      <w:r>
+        <w:instrText xml:space="preserve"> SEQ Table \* ARABIC </w:instrText>
+      </w:r>
+      <w:r>
+        <w:fldChar w:fldCharType="separate"/>
+      </w:r>
+      <w:r>
+        <w:rPr>
+          <w:noProof/>
+        </w:rPr>
+        <w:t>1</w:t>
+      </w:r>
+      <w:r>
+        <w:rPr>
+          <w:noProof/>
+        </w:rPr>
+        <w:fldChar w:fldCharType="end"/>
+      </w:r>
       <w:r>
         <w:rPr>
           <w:rFonts w:hint="eastAsia"/>
@@ -1446,132 +1390,103 @@
           <w:ilvl w:val="0"/>
           <w:numId w:val="13"/>
         </w:numPr>
+      </w:pPr>
+      <w:r>
         <w:rPr>
           <w:rFonts w:hint="eastAsia"/>
         </w:rPr>
-      </w:pPr>
+        <w:t xml:space="preserve">Minimum Miles Traveled </w:t>
+      </w:r>
+      <w:r>
+        <w:t>Explanation</w:t>
+      </w:r>
+    </w:p>
+    <w:p>
       <w:r>
         <w:rPr>
           <w:rFonts w:hint="eastAsia"/>
         </w:rPr>
-        <w:t xml:space="preserve">Minimum </w:t>
+        <w:t xml:space="preserve">For this </w:t>
+      </w:r>
+      <w:r>
+        <w:t>heuristic</w:t>
       </w:r>
       <w:r>
         <w:rPr>
           <w:rFonts w:hint="eastAsia"/>
         </w:rPr>
-        <w:t>Miles Traveled</w:t>
+        <w:t xml:space="preserve">, we implemented the </w:t>
+      </w:r>
+      <w:r>
+        <w:t>similar</w:t>
       </w:r>
       <w:r>
         <w:rPr>
           <w:rFonts w:hint="eastAsia"/>
         </w:rPr>
-        <w:t xml:space="preserve"> </w:t>
-      </w:r>
-      <w:r>
-        <w:t>Explanation</w:t>
-      </w:r>
-    </w:p>
-    <w:p>
-      <w:pPr>
+        <w:t xml:space="preserve"> table </w:t>
+      </w:r>
+      <w:r>
+        <w:t>strategy</w:t>
+      </w:r>
+      <w:r>
         <w:rPr>
           <w:rFonts w:hint="eastAsia"/>
         </w:rPr>
-      </w:pPr>
+        <w:t xml:space="preserve"> to indicate if our searching is in the goal state or not. However</w:t>
+      </w:r>
       <w:r>
         <w:rPr>
           <w:rFonts w:hint="eastAsia"/>
         </w:rPr>
-        <w:t xml:space="preserve">For this </w:t>
-      </w:r>
-      <w:r>
-        <w:t>heuristic</w:t>
+        <w:t>,</w:t>
       </w:r>
       <w:r>
         <w:rPr>
           <w:rFonts w:hint="eastAsia"/>
         </w:rPr>
-        <w:t xml:space="preserve">, </w:t>
+        <w:t xml:space="preserve"> the biggest difference in this part is that the miles counts to the gscore</w:t>
       </w:r>
       <w:r>
         <w:rPr>
           <w:rFonts w:hint="eastAsia"/>
         </w:rPr>
-        <w:t xml:space="preserve">we implemented the </w:t>
-      </w:r>
-      <w:r>
-        <w:t>similar</w:t>
+        <w:t>s</w:t>
       </w:r>
       <w:r>
         <w:rPr>
           <w:rFonts w:hint="eastAsia"/>
         </w:rPr>
-        <w:t xml:space="preserve"> table </w:t>
-      </w:r>
-      <w:r>
-        <w:t>strategy</w:t>
+        <w:t xml:space="preserve"> and fscore</w:t>
       </w:r>
       <w:r>
         <w:rPr>
           <w:rFonts w:hint="eastAsia"/>
         </w:rPr>
-        <w:t xml:space="preserve"> to indicate if our searching is in the goal state or not. However</w:t>
+        <w:t>s</w:t>
       </w:r>
       <w:r>
         <w:rPr>
           <w:rFonts w:hint="eastAsia"/>
         </w:rPr>
-        <w:t>,</w:t>
+        <w:t>.</w:t>
       </w:r>
       <w:r>
         <w:rPr>
           <w:rFonts w:hint="eastAsia"/>
         </w:rPr>
-        <w:t xml:space="preserve"> the biggest difference in this part is that the miles counts to the gscore</w:t>
+        <w:t xml:space="preserve"> For gscore, it is simply adding the new distance between the current city and the next city, but the trick is that some cities can have faster route if we travel to an</w:t>
       </w:r>
       <w:r>
         <w:rPr>
           <w:rFonts w:hint="eastAsia"/>
         </w:rPr>
-        <w:t>s</w:t>
-      </w:r>
-      <w:r>
-        <w:rPr>
-          <w:rFonts w:hint="eastAsia"/>
-        </w:rPr>
-        <w:t xml:space="preserve"> and fscore</w:t>
-      </w:r>
-      <w:r>
-        <w:rPr>
-          <w:rFonts w:hint="eastAsia"/>
-        </w:rPr>
-        <w:t>s</w:t>
-      </w:r>
-      <w:r>
-        <w:rPr>
-          <w:rFonts w:hint="eastAsia"/>
-        </w:rPr>
-        <w:t>.</w:t>
-      </w:r>
-      <w:r>
-        <w:rPr>
-          <w:rFonts w:hint="eastAsia"/>
-        </w:rPr>
-        <w:t xml:space="preserve"> For gscore, it is simply adding the new distance between the current city and the next city, but the trick is that some cities can have faster route if we travel to an</w:t>
-      </w:r>
-      <w:r>
-        <w:rPr>
-          <w:rFonts w:hint="eastAsia"/>
-        </w:rPr>
         <w:t>other middle city. Here is an example for this condition:</w:t>
       </w:r>
     </w:p>
     <w:p>
       <w:pPr>
         <w:jc w:val="center"/>
-        <w:rPr>
-          <w:rFonts w:hint="eastAsia"/>
-        </w:rPr>
       </w:pPr>
       <w:r>
         <w:rPr>
@@ -1634,14 +1549,27 @@
                             <w:r>
                               <w:t xml:space="preserve">Figure </w:t>
                             </w:r>
-                            <w:fldSimple w:instr=" SEQ Figure \* ARABIC ">
-                              <w:r>
-                                <w:rPr>
-                                  <w:noProof/>
-                                </w:rPr>
-                                <w:t>4</w:t>
-                              </w:r>
-                            </w:fldSimple>
+                            <w:r>
+                              <w:fldChar w:fldCharType="begin"/>
+                            </w:r>
+                            <w:r>
+                              <w:instrText xml:space="preserve"> SEQ Figure \* ARABIC </w:instrText>
+                            </w:r>
+                            <w:r>
+                              <w:fldChar w:fldCharType="separate"/>
+                            </w:r>
+                            <w:r>
+                              <w:rPr>
+                                <w:noProof/>
+                              </w:rPr>
+                              <w:t>4</w:t>
+                            </w:r>
+                            <w:r>
+                              <w:rPr>
+                                <w:noProof/>
+                              </w:rPr>
+                              <w:fldChar w:fldCharType="end"/>
+                            </w:r>
                             <w:r>
                               <w:rPr>
                                 <w:rFonts w:hint="eastAsia"/>
@@ -1663,7 +1591,7 @@
               </wp:anchor>
             </w:drawing>
           </mc:Choice>
-          <mc:Fallback>
+          <mc:Fallback xmlns:mv="urn:schemas-microsoft-com:mac:vml" xmlns:mo="http://schemas.microsoft.com/office/mac/office/2008/main">
             <w:pict>
               <v:shape w14:anchorId="4121595A" id="Text Box 8" o:spid="_x0000_s1027" type="#_x0000_t202" style="position:absolute;left:0;text-align:left;margin-left:128.6pt;margin-top:110.55pt;width:174.15pt;height:21pt;z-index:251663360;visibility:visible;mso-wrap-style:square;mso-wrap-distance-left:9pt;mso-wrap-distance-top:0;mso-wrap-distance-right:9pt;mso-wrap-distance-bottom:0;mso-position-horizontal:absolute;mso-position-horizontal-relative:text;mso-position-vertical:absolute;mso-position-vertical-relative:text;v-text-anchor:top" o:gfxdata="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" stroked="f">
                 <v:textbox style="mso-fit-shape-to-text:t" inset="0,0,0,0">
@@ -1773,11 +1701,6 @@
       </w:r>
     </w:p>
     <w:p>
-      <w:pPr>
-        <w:rPr>
-          <w:rFonts w:hint="eastAsia"/>
-        </w:rPr>
-      </w:pPr>
       <w:r>
         <w:rPr>
           <w:noProof/>
@@ -1840,14 +1763,27 @@
                             <w:r>
                               <w:t xml:space="preserve">Figure </w:t>
                             </w:r>
-                            <w:fldSimple w:instr=" SEQ Figure \* ARABIC ">
-                              <w:r>
-                                <w:rPr>
-                                  <w:noProof/>
-                                </w:rPr>
-                                <w:t>5</w:t>
-                              </w:r>
-                            </w:fldSimple>
+                            <w:r>
+                              <w:fldChar w:fldCharType="begin"/>
+                            </w:r>
+                            <w:r>
+                              <w:instrText xml:space="preserve"> SEQ Figure \* ARABIC </w:instrText>
+                            </w:r>
+                            <w:r>
+                              <w:fldChar w:fldCharType="separate"/>
+                            </w:r>
+                            <w:r>
+                              <w:rPr>
+                                <w:noProof/>
+                              </w:rPr>
+                              <w:t>5</w:t>
+                            </w:r>
+                            <w:r>
+                              <w:rPr>
+                                <w:noProof/>
+                              </w:rPr>
+                              <w:fldChar w:fldCharType="end"/>
+                            </w:r>
                             <w:r>
                               <w:rPr>
                                 <w:rFonts w:hint="eastAsia"/>
@@ -1872,7 +1808,7 @@
               </wp:anchor>
             </w:drawing>
           </mc:Choice>
-          <mc:Fallback>
+          <mc:Fallback xmlns:mv="urn:schemas-microsoft-com:mac:vml" xmlns:mo="http://schemas.microsoft.com/office/mac/office/2008/main">
             <w:pict>
               <v:shape w14:anchorId="3A1E3D3B" id="Text Box 10" o:spid="_x0000_s1028" type="#_x0000_t202" style="position:absolute;margin-left:139.05pt;margin-top:150.35pt;width:171.45pt;height:21pt;z-index:251666432;visibility:visible;mso-wrap-style:square;mso-width-percent:0;mso-wrap-distance-left:9pt;mso-wrap-distance-top:0;mso-wrap-distance-right:9pt;mso-wrap-distance-bottom:0;mso-position-horizontal:absolute;mso-position-horizontal-relative:text;mso-position-vertical:absolute;mso-position-vertical-relative:text;mso-width-percent:0;mso-width-relative:margin;v-text-anchor:top" o:gfxdata="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" stroked="f">
                 <v:textbox style="mso-fit-shape-to-text:t" inset="0,0,0,0">
@@ -1912,6 +1848,9 @@
         </mc:AlternateContent>
       </w:r>
       <w:r>
+        <w:rPr>
+          <w:noProof/>
+        </w:rPr>
         <w:drawing>
           <wp:anchor distT="0" distB="0" distL="114300" distR="114300" simplePos="0" relativeHeight="251664384" behindDoc="0" locked="0" layoutInCell="1" allowOverlap="1" wp14:anchorId="20AB6350" wp14:editId="172ADFD7">
             <wp:simplePos x="0" y="0"/>
@@ -1996,13 +1935,7 @@
         <w:t xml:space="preserve"> path of both cities. </w:t>
       </w:r>
     </w:p>
-    <w:p>
-      <w:pPr>
-        <w:rPr>
-          <w:rFonts w:hint="eastAsia"/>
-        </w:rPr>
-      </w:pPr>
-    </w:p>
+    <w:p/>
     <w:p>
       <w:r>
         <w:rPr>
@@ -2089,11 +2022,6 @@
             <w:tcW w:w="2070" w:type="dxa"/>
           </w:tcPr>
           <w:p>
-            <w:pPr>
-              <w:rPr>
-                <w:rFonts w:hint="eastAsia"/>
-              </w:rPr>
-            </w:pPr>
             <w:r>
               <w:rPr>
                 <w:rFonts w:ascii="Courier" w:hAnsi="Courier" w:cs="Courier New" w:hint="eastAsia"/>
@@ -2128,11 +2056,6 @@
             <w:tcW w:w="1980" w:type="dxa"/>
           </w:tcPr>
           <w:p>
-            <w:pPr>
-              <w:rPr>
-                <w:rFonts w:hint="eastAsia"/>
-              </w:rPr>
-            </w:pPr>
             <w:r>
               <w:rPr>
                 <w:rFonts w:ascii="Courier" w:hAnsi="Courier" w:cs="Courier New"/>
@@ -2158,11 +2081,6 @@
             <w:tcW w:w="2791" w:type="dxa"/>
           </w:tcPr>
           <w:p>
-            <w:pPr>
-              <w:rPr>
-                <w:rFonts w:hint="eastAsia"/>
-              </w:rPr>
-            </w:pPr>
             <w:r>
               <w:rPr>
                 <w:rFonts w:ascii="Courier" w:hAnsi="Courier" w:cs="Courier New" w:hint="eastAsia"/>
@@ -2179,11 +2097,6 @@
             <w:tcW w:w="1259" w:type="dxa"/>
           </w:tcPr>
           <w:p>
-            <w:pPr>
-              <w:rPr>
-                <w:rFonts w:hint="eastAsia"/>
-              </w:rPr>
-            </w:pPr>
             <w:r>
               <w:rPr>
                 <w:rFonts w:ascii="Courier" w:hAnsi="Courier" w:cs="Courier New"/>
@@ -2204,9 +2117,6 @@
           <w:p>
             <w:pPr>
               <w:jc w:val="center"/>
-              <w:rPr>
-                <w:rFonts w:hint="eastAsia"/>
-              </w:rPr>
             </w:pPr>
             <w:r>
               <w:rPr>
@@ -2223,9 +2133,6 @@
           <w:p>
             <w:pPr>
               <w:jc w:val="center"/>
-              <w:rPr>
-                <w:rFonts w:hint="eastAsia"/>
-              </w:rPr>
             </w:pPr>
             <w:r>
               <w:rPr>
@@ -2281,13 +2188,7 @@
               <w:t>AEBEDECAEDEBECED</w:t>
             </w:r>
           </w:p>
-          <w:p>
-            <w:pPr>
-              <w:rPr>
-                <w:rFonts w:hint="eastAsia"/>
-              </w:rPr>
-            </w:pPr>
-          </w:p>
+          <w:p/>
         </w:tc>
         <w:tc>
           <w:tcPr>
@@ -2296,9 +2197,6 @@
           <w:p>
             <w:pPr>
               <w:jc w:val="center"/>
-              <w:rPr>
-                <w:rFonts w:hint="eastAsia"/>
-              </w:rPr>
             </w:pPr>
             <w:r>
               <w:rPr>
@@ -2323,9 +2221,6 @@
           <w:p>
             <w:pPr>
               <w:jc w:val="center"/>
-              <w:rPr>
-                <w:rFonts w:hint="eastAsia"/>
-              </w:rPr>
             </w:pPr>
             <w:r>
               <w:rPr>
@@ -2342,9 +2237,6 @@
           <w:p>
             <w:pPr>
               <w:jc w:val="center"/>
-              <w:rPr>
-                <w:rFonts w:hint="eastAsia"/>
-              </w:rPr>
             </w:pPr>
             <w:r>
               <w:rPr>
@@ -2400,13 +2292,7 @@
               <w:t>BEDEAEDEBECEBEAED</w:t>
             </w:r>
           </w:p>
-          <w:p>
-            <w:pPr>
-              <w:rPr>
-                <w:rFonts w:hint="eastAsia"/>
-              </w:rPr>
-            </w:pPr>
-          </w:p>
+          <w:p/>
         </w:tc>
         <w:tc>
           <w:tcPr>
@@ -2415,9 +2301,6 @@
           <w:p>
             <w:pPr>
               <w:jc w:val="center"/>
-              <w:rPr>
-                <w:rFonts w:hint="eastAsia"/>
-              </w:rPr>
             </w:pPr>
             <w:r>
               <w:rPr>
@@ -2442,9 +2325,6 @@
           <w:p>
             <w:pPr>
               <w:jc w:val="center"/>
-              <w:rPr>
-                <w:rFonts w:hint="eastAsia"/>
-              </w:rPr>
             </w:pPr>
             <w:r>
               <w:rPr>
@@ -2461,9 +2341,6 @@
           <w:p>
             <w:pPr>
               <w:jc w:val="center"/>
-              <w:rPr>
-                <w:rFonts w:hint="eastAsia"/>
-              </w:rPr>
             </w:pPr>
             <w:r>
               <w:rPr>
@@ -2519,13 +2396,7 @@
               <w:t>CEBEDEAEBEDECEBEAED</w:t>
             </w:r>
           </w:p>
-          <w:p>
-            <w:pPr>
-              <w:rPr>
-                <w:rFonts w:hint="eastAsia"/>
-              </w:rPr>
-            </w:pPr>
-          </w:p>
+          <w:p/>
         </w:tc>
         <w:tc>
           <w:tcPr>
@@ -2534,9 +2405,6 @@
           <w:p>
             <w:pPr>
               <w:jc w:val="center"/>
-              <w:rPr>
-                <w:rFonts w:hint="eastAsia"/>
-              </w:rPr>
             </w:pPr>
             <w:r>
               <w:rPr>
@@ -2562,7 +2430,6 @@
             <w:pPr>
               <w:jc w:val="center"/>
               <w:rPr>
-                <w:rFonts w:hint="eastAsia"/>
                 <w:b/>
               </w:rPr>
             </w:pPr>
@@ -2583,7 +2450,6 @@
             <w:pPr>
               <w:jc w:val="center"/>
               <w:rPr>
-                <w:rFonts w:hint="eastAsia"/>
                 <w:b/>
               </w:rPr>
             </w:pPr>
@@ -2647,7 +2513,6 @@
           <w:p>
             <w:pPr>
               <w:rPr>
-                <w:rFonts w:hint="eastAsia"/>
                 <w:b/>
               </w:rPr>
             </w:pPr>
@@ -2661,7 +2526,6 @@
             <w:pPr>
               <w:jc w:val="center"/>
               <w:rPr>
-                <w:rFonts w:hint="eastAsia"/>
                 <w:b/>
               </w:rPr>
             </w:pPr>
@@ -2689,9 +2553,6 @@
           <w:p>
             <w:pPr>
               <w:jc w:val="center"/>
-              <w:rPr>
-                <w:rFonts w:hint="eastAsia"/>
-              </w:rPr>
             </w:pPr>
             <w:r>
               <w:rPr>
@@ -2708,9 +2569,6 @@
           <w:p>
             <w:pPr>
               <w:jc w:val="center"/>
-              <w:rPr>
-                <w:rFonts w:hint="eastAsia"/>
-              </w:rPr>
             </w:pPr>
             <w:r>
               <w:rPr>
@@ -2766,13 +2624,7 @@
               <w:t>EBEDEAEBEDECEBEAED</w:t>
             </w:r>
           </w:p>
-          <w:p>
-            <w:pPr>
-              <w:rPr>
-                <w:rFonts w:hint="eastAsia"/>
-              </w:rPr>
-            </w:pPr>
-          </w:p>
+          <w:p/>
         </w:tc>
         <w:tc>
           <w:tcPr>
@@ -2781,9 +2633,6 @@
           <w:p>
             <w:pPr>
               <w:jc w:val="center"/>
-              <w:rPr>
-                <w:rFonts w:hint="eastAsia"/>
-              </w:rPr>
             </w:pPr>
             <w:r>
               <w:rPr>
@@ -2886,10 +2735,10 @@
         </w:rPr>
         <w:lastRenderedPageBreak/>
         <w:drawing>
-          <wp:inline distT="0" distB="0" distL="0" distR="0" wp14:anchorId="11A2755E" wp14:editId="207D4262">
-            <wp:extent cx="2914650" cy="1524000"/>
-            <wp:effectExtent l="0" t="0" r="0" b="0"/>
-            <wp:docPr id="1" name="Picture 1"/>
+          <wp:inline distT="0" distB="0" distL="0" distR="0" wp14:anchorId="1F4A99DD" wp14:editId="16FF6E9D">
+            <wp:extent cx="2761488" cy="1417320"/>
+            <wp:effectExtent l="0" t="0" r="1270" b="0"/>
+            <wp:docPr id="11" name="Picture 11"/>
             <wp:cNvGraphicFramePr>
               <a:graphicFrameLocks xmlns:a="http://schemas.openxmlformats.org/drawingml/2006/main" noChangeAspect="1"/>
             </wp:cNvGraphicFramePr>
@@ -2897,23 +2746,36 @@
               <a:graphicData uri="http://schemas.openxmlformats.org/drawingml/2006/picture">
                 <pic:pic xmlns:pic="http://schemas.openxmlformats.org/drawingml/2006/picture">
                   <pic:nvPicPr>
-                    <pic:cNvPr id="1" name=""/>
-                    <pic:cNvPicPr/>
+                    <pic:cNvPr id="0" name="Picture 1"/>
+                    <pic:cNvPicPr>
+                      <a:picLocks noChangeAspect="1" noChangeArrowheads="1"/>
+                    </pic:cNvPicPr>
                   </pic:nvPicPr>
                   <pic:blipFill>
-                    <a:blip r:embed="rId13"/>
+                    <a:blip r:embed="rId13">
+                      <a:extLst>
+                        <a:ext uri="{28A0092B-C50C-407E-A947-70E740481C1C}">
+                          <a14:useLocalDpi xmlns:a14="http://schemas.microsoft.com/office/drawing/2010/main" val="0"/>
+                        </a:ext>
+                      </a:extLst>
+                    </a:blip>
+                    <a:srcRect/>
                     <a:stretch>
                       <a:fillRect/>
                     </a:stretch>
                   </pic:blipFill>
-                  <pic:spPr>
+                  <pic:spPr bwMode="auto">
                     <a:xfrm>
                       <a:off x="0" y="0"/>
-                      <a:ext cx="2914650" cy="1524000"/>
+                      <a:ext cx="2761488" cy="1417320"/>
                     </a:xfrm>
                     <a:prstGeom prst="rect">
                       <a:avLst/>
                     </a:prstGeom>
+                    <a:noFill/>
+                    <a:ln>
+                      <a:noFill/>
+                    </a:ln>
                   </pic:spPr>
                 </pic:pic>
               </a:graphicData>
@@ -2921,6 +2783,8 @@
           </wp:inline>
         </w:drawing>
       </w:r>
+      <w:bookmarkStart w:id="0" w:name="_GoBack"/>
+      <w:bookmarkEnd w:id="0"/>
     </w:p>
     <w:p>
       <w:pPr>
@@ -3900,7 +3764,7 @@
 </file>
 
 <file path=word/endnotes.xml><?xml version="1.0" encoding="utf-8"?>
-<w:endnotes xmlns:wpc="http://schemas.microsoft.com/office/word/2010/wordprocessingCanvas" xmlns:mo="http://schemas.microsoft.com/office/mac/office/2008/main" xmlns:mc="http://schemas.openxmlformats.org/markup-compatibility/2006" xmlns:mv="urn:schemas-microsoft-com:mac:vml" xmlns:o="urn:schemas-microsoft-com:office:office" xmlns:r="http://schemas.openxmlformats.org/officeDocument/2006/relationships" xmlns:m="http://schemas.openxmlformats.org/officeDocument/2006/math" xmlns:v="urn:schemas-microsoft-com:vml" xmlns:wp14="http://schemas.microsoft.com/office/word/2010/wordprocessingDrawing" xmlns:wp="http://schemas.openxmlformats.org/drawingml/2006/wordprocessingDrawing" xmlns:w10="urn:schemas-microsoft-com:office:word" xmlns:w="http://schemas.openxmlformats.org/wordprocessingml/2006/main" xmlns:w14="http://schemas.microsoft.com/office/word/2010/wordml" xmlns:w15="http://schemas.microsoft.com/office/word/2012/wordml" xmlns:wpg="http://schemas.microsoft.com/office/word/2010/wordprocessingGroup" xmlns:wpi="http://schemas.microsoft.com/office/word/2010/wordprocessingInk" xmlns:wne="http://schemas.microsoft.com/office/word/2006/wordml" xmlns:wps="http://schemas.microsoft.com/office/word/2010/wordprocessingShape" mc:Ignorable="w14 w15 wp14">
+<w:endnotes xmlns:wpc="http://schemas.microsoft.com/office/word/2010/wordprocessingCanvas" xmlns:cx="http://schemas.microsoft.com/office/drawing/2014/chartex" xmlns:cx1="http://schemas.microsoft.com/office/drawing/2015/9/8/chartex" xmlns:cx2="http://schemas.microsoft.com/office/drawing/2015/10/21/chartex" xmlns:cx3="http://schemas.microsoft.com/office/drawing/2016/5/9/chartex" xmlns:cx4="http://schemas.microsoft.com/office/drawing/2016/5/10/chartex" xmlns:cx5="http://schemas.microsoft.com/office/drawing/2016/5/11/chartex" xmlns:cx6="http://schemas.microsoft.com/office/drawing/2016/5/12/chartex" xmlns:cx7="http://schemas.microsoft.com/office/drawing/2016/5/13/chartex" xmlns:cx8="http://schemas.microsoft.com/office/drawing/2016/5/14/chartex" xmlns:mc="http://schemas.openxmlformats.org/markup-compatibility/2006" xmlns:aink="http://schemas.microsoft.com/office/drawing/2016/ink" xmlns:am3d="http://schemas.microsoft.com/office/drawing/2017/model3d" xmlns:o="urn:schemas-microsoft-com:office:office" xmlns:r="http://schemas.openxmlformats.org/officeDocument/2006/relationships" xmlns:m="http://schemas.openxmlformats.org/officeDocument/2006/math" xmlns:v="urn:schemas-microsoft-com:vml" xmlns:wp14="http://schemas.microsoft.com/office/word/2010/wordprocessingDrawing" xmlns:wp="http://schemas.openxmlformats.org/drawingml/2006/wordprocessingDrawing" xmlns:w10="urn:schemas-microsoft-com:office:word" xmlns:w="http://schemas.openxmlformats.org/wordprocessingml/2006/main" xmlns:w14="http://schemas.microsoft.com/office/word/2010/wordml" xmlns:w15="http://schemas.microsoft.com/office/word/2012/wordml" xmlns:w16cid="http://schemas.microsoft.com/office/word/2016/wordml/cid" xmlns:w16se="http://schemas.microsoft.com/office/word/2015/wordml/symex" xmlns:wpg="http://schemas.microsoft.com/office/word/2010/wordprocessingGroup" xmlns:wpi="http://schemas.microsoft.com/office/word/2010/wordprocessingInk" xmlns:wne="http://schemas.microsoft.com/office/word/2006/wordml" xmlns:wps="http://schemas.microsoft.com/office/word/2010/wordprocessingShape" mc:Ignorable="w14 w15 w16se w16cid wp14">
   <w:endnote w:type="separator" w:id="-1">
     <w:p>
       <w:pPr>
@@ -3925,7 +3789,7 @@
 </file>
 
 <file path=word/footnotes.xml><?xml version="1.0" encoding="utf-8"?>
-<w:footnotes xmlns:wpc="http://schemas.microsoft.com/office/word/2010/wordprocessingCanvas" xmlns:mo="http://schemas.microsoft.com/office/mac/office/2008/main" xmlns:mc="http://schemas.openxmlformats.org/markup-compatibility/2006" xmlns:mv="urn:schemas-microsoft-com:mac:vml" xmlns:o="urn:schemas-microsoft-com:office:office" xmlns:r="http://schemas.openxmlformats.org/officeDocument/2006/relationships" xmlns:m="http://schemas.openxmlformats.org/officeDocument/2006/math" xmlns:v="urn:schemas-microsoft-com:vml" xmlns:wp14="http://schemas.microsoft.com/office/word/2010/wordprocessingDrawing" xmlns:wp="http://schemas.openxmlformats.org/drawingml/2006/wordprocessingDrawing" xmlns:w10="urn:schemas-microsoft-com:office:word" xmlns:w="http://schemas.openxmlformats.org/wordprocessingml/2006/main" xmlns:w14="http://schemas.microsoft.com/office/word/2010/wordml" xmlns:w15="http://schemas.microsoft.com/office/word/2012/wordml" xmlns:wpg="http://schemas.microsoft.com/office/word/2010/wordprocessingGroup" xmlns:wpi="http://schemas.microsoft.com/office/word/2010/wordprocessingInk" xmlns:wne="http://schemas.microsoft.com/office/word/2006/wordml" xmlns:wps="http://schemas.microsoft.com/office/word/2010/wordprocessingShape" mc:Ignorable="w14 w15 wp14">
+<w:footnotes xmlns:wpc="http://schemas.microsoft.com/office/word/2010/wordprocessingCanvas" xmlns:cx="http://schemas.microsoft.com/office/drawing/2014/chartex" xmlns:cx1="http://schemas.microsoft.com/office/drawing/2015/9/8/chartex" xmlns:cx2="http://schemas.microsoft.com/office/drawing/2015/10/21/chartex" xmlns:cx3="http://schemas.microsoft.com/office/drawing/2016/5/9/chartex" xmlns:cx4="http://schemas.microsoft.com/office/drawing/2016/5/10/chartex" xmlns:cx5="http://schemas.microsoft.com/office/drawing/2016/5/11/chartex" xmlns:cx6="http://schemas.microsoft.com/office/drawing/2016/5/12/chartex" xmlns:cx7="http://schemas.microsoft.com/office/drawing/2016/5/13/chartex" xmlns:cx8="http://schemas.microsoft.com/office/drawing/2016/5/14/chartex" xmlns:mc="http://schemas.openxmlformats.org/markup-compatibility/2006" xmlns:aink="http://schemas.microsoft.com/office/drawing/2016/ink" xmlns:am3d="http://schemas.microsoft.com/office/drawing/2017/model3d" xmlns:o="urn:schemas-microsoft-com:office:office" xmlns:r="http://schemas.openxmlformats.org/officeDocument/2006/relationships" xmlns:m="http://schemas.openxmlformats.org/officeDocument/2006/math" xmlns:v="urn:schemas-microsoft-com:vml" xmlns:wp14="http://schemas.microsoft.com/office/word/2010/wordprocessingDrawing" xmlns:wp="http://schemas.openxmlformats.org/drawingml/2006/wordprocessingDrawing" xmlns:w10="urn:schemas-microsoft-com:office:word" xmlns:w="http://schemas.openxmlformats.org/wordprocessingml/2006/main" xmlns:w14="http://schemas.microsoft.com/office/word/2010/wordml" xmlns:w15="http://schemas.microsoft.com/office/word/2012/wordml" xmlns:w16cid="http://schemas.microsoft.com/office/word/2016/wordml/cid" xmlns:w16se="http://schemas.microsoft.com/office/word/2015/wordml/symex" xmlns:wpg="http://schemas.microsoft.com/office/word/2010/wordprocessingGroup" xmlns:wpi="http://schemas.microsoft.com/office/word/2010/wordprocessingInk" xmlns:wne="http://schemas.microsoft.com/office/word/2006/wordml" xmlns:wps="http://schemas.microsoft.com/office/word/2010/wordprocessingShape" mc:Ignorable="w14 w15 w16se w16cid wp14">
   <w:footnote w:type="separator" w:id="-1">
     <w:p>
       <w:pPr>
@@ -3950,8 +3814,8 @@
 </file>
 
 <file path=word/numbering.xml><?xml version="1.0" encoding="utf-8"?>
-<w:numbering xmlns:wpc="http://schemas.microsoft.com/office/word/2010/wordprocessingCanvas" xmlns:mo="http://schemas.microsoft.com/office/mac/office/2008/main" xmlns:mc="http://schemas.openxmlformats.org/markup-compatibility/2006" xmlns:mv="urn:schemas-microsoft-com:mac:vml" xmlns:o="urn:schemas-microsoft-com:office:office" xmlns:r="http://schemas.openxmlformats.org/officeDocument/2006/relationships" xmlns:m="http://schemas.openxmlformats.org/officeDocument/2006/math" xmlns:v="urn:schemas-microsoft-com:vml" xmlns:wp14="http://schemas.microsoft.com/office/word/2010/wordprocessingDrawing" xmlns:wp="http://schemas.openxmlformats.org/drawingml/2006/wordprocessingDrawing" xmlns:w10="urn:schemas-microsoft-com:office:word" xmlns:w="http://schemas.openxmlformats.org/wordprocessingml/2006/main" xmlns:w14="http://schemas.microsoft.com/office/word/2010/wordml" xmlns:w15="http://schemas.microsoft.com/office/word/2012/wordml" xmlns:wpg="http://schemas.microsoft.com/office/word/2010/wordprocessingGroup" xmlns:wpi="http://schemas.microsoft.com/office/word/2010/wordprocessingInk" xmlns:wne="http://schemas.microsoft.com/office/word/2006/wordml" xmlns:wps="http://schemas.microsoft.com/office/word/2010/wordprocessingShape" mc:Ignorable="w14 w15 wp14">
-  <w:abstractNum w:abstractNumId="0">
+<w:numbering xmlns:wpc="http://schemas.microsoft.com/office/word/2010/wordprocessingCanvas" xmlns:cx="http://schemas.microsoft.com/office/drawing/2014/chartex" xmlns:cx1="http://schemas.microsoft.com/office/drawing/2015/9/8/chartex" xmlns:cx2="http://schemas.microsoft.com/office/drawing/2015/10/21/chartex" xmlns:cx3="http://schemas.microsoft.com/office/drawing/2016/5/9/chartex" xmlns:cx4="http://schemas.microsoft.com/office/drawing/2016/5/10/chartex" xmlns:cx5="http://schemas.microsoft.com/office/drawing/2016/5/11/chartex" xmlns:cx6="http://schemas.microsoft.com/office/drawing/2016/5/12/chartex" xmlns:cx7="http://schemas.microsoft.com/office/drawing/2016/5/13/chartex" xmlns:cx8="http://schemas.microsoft.com/office/drawing/2016/5/14/chartex" xmlns:mc="http://schemas.openxmlformats.org/markup-compatibility/2006" xmlns:aink="http://schemas.microsoft.com/office/drawing/2016/ink" xmlns:am3d="http://schemas.microsoft.com/office/drawing/2017/model3d" xmlns:o="urn:schemas-microsoft-com:office:office" xmlns:r="http://schemas.openxmlformats.org/officeDocument/2006/relationships" xmlns:m="http://schemas.openxmlformats.org/officeDocument/2006/math" xmlns:v="urn:schemas-microsoft-com:vml" xmlns:wp14="http://schemas.microsoft.com/office/word/2010/wordprocessingDrawing" xmlns:wp="http://schemas.openxmlformats.org/drawingml/2006/wordprocessingDrawing" xmlns:w10="urn:schemas-microsoft-com:office:word" xmlns:w="http://schemas.openxmlformats.org/wordprocessingml/2006/main" xmlns:w14="http://schemas.microsoft.com/office/word/2010/wordml" xmlns:w15="http://schemas.microsoft.com/office/word/2012/wordml" xmlns:w16cid="http://schemas.microsoft.com/office/word/2016/wordml/cid" xmlns:w16se="http://schemas.microsoft.com/office/word/2015/wordml/symex" xmlns:wpg="http://schemas.microsoft.com/office/word/2010/wordprocessingGroup" xmlns:wpi="http://schemas.microsoft.com/office/word/2010/wordprocessingInk" xmlns:wne="http://schemas.microsoft.com/office/word/2006/wordml" xmlns:wps="http://schemas.microsoft.com/office/word/2010/wordprocessingShape" mc:Ignorable="w14 w15 w16se w16cid wp14">
+  <w:abstractNum w:abstractNumId="0" w15:restartNumberingAfterBreak="0">
     <w:nsid w:val="FFFFFF1D"/>
     <w:multiLevelType w:val="multilevel"/>
     <w:tmpl w:val="88DCDF3C"/>
@@ -4092,7 +3956,7 @@
       </w:rPr>
     </w:lvl>
   </w:abstractNum>
-  <w:abstractNum w:abstractNumId="1">
+  <w:abstractNum w:abstractNumId="1" w15:restartNumberingAfterBreak="0">
     <w:nsid w:val="0C973B0D"/>
     <w:multiLevelType w:val="multilevel"/>
     <w:tmpl w:val="303005DC"/>
@@ -4205,7 +4069,7 @@
       </w:rPr>
     </w:lvl>
   </w:abstractNum>
-  <w:abstractNum w:abstractNumId="2">
+  <w:abstractNum w:abstractNumId="2" w15:restartNumberingAfterBreak="0">
     <w:nsid w:val="1025198E"/>
     <w:multiLevelType w:val="hybridMultilevel"/>
     <w:tmpl w:val="2A488F14"/>
@@ -4291,7 +4155,7 @@
       </w:pPr>
     </w:lvl>
   </w:abstractNum>
-  <w:abstractNum w:abstractNumId="3">
+  <w:abstractNum w:abstractNumId="3" w15:restartNumberingAfterBreak="0">
     <w:nsid w:val="15EF3076"/>
     <w:multiLevelType w:val="multilevel"/>
     <w:tmpl w:val="04090021"/>
@@ -4404,7 +4268,7 @@
       </w:rPr>
     </w:lvl>
   </w:abstractNum>
-  <w:abstractNum w:abstractNumId="4">
+  <w:abstractNum w:abstractNumId="4" w15:restartNumberingAfterBreak="0">
     <w:nsid w:val="238F6468"/>
     <w:multiLevelType w:val="hybridMultilevel"/>
     <w:tmpl w:val="3498FB46"/>
@@ -4517,7 +4381,7 @@
       </w:rPr>
     </w:lvl>
   </w:abstractNum>
-  <w:abstractNum w:abstractNumId="5">
+  <w:abstractNum w:abstractNumId="5" w15:restartNumberingAfterBreak="0">
     <w:nsid w:val="28697ED2"/>
     <w:multiLevelType w:val="multilevel"/>
     <w:tmpl w:val="3F54E2B0"/>
@@ -4630,7 +4494,7 @@
       </w:rPr>
     </w:lvl>
   </w:abstractNum>
-  <w:abstractNum w:abstractNumId="6">
+  <w:abstractNum w:abstractNumId="6" w15:restartNumberingAfterBreak="0">
     <w:nsid w:val="2F756A11"/>
     <w:multiLevelType w:val="hybridMultilevel"/>
     <w:tmpl w:val="A9802AA6"/>
@@ -4719,7 +4583,7 @@
       </w:pPr>
     </w:lvl>
   </w:abstractNum>
-  <w:abstractNum w:abstractNumId="7">
+  <w:abstractNum w:abstractNumId="7" w15:restartNumberingAfterBreak="0">
     <w:nsid w:val="4DD357E3"/>
     <w:multiLevelType w:val="hybridMultilevel"/>
     <w:tmpl w:val="BCAEFEEA"/>
@@ -4832,7 +4696,7 @@
       </w:rPr>
     </w:lvl>
   </w:abstractNum>
-  <w:abstractNum w:abstractNumId="8">
+  <w:abstractNum w:abstractNumId="8" w15:restartNumberingAfterBreak="0">
     <w:nsid w:val="524738C4"/>
     <w:multiLevelType w:val="hybridMultilevel"/>
     <w:tmpl w:val="D4D6C9A8"/>
@@ -4921,7 +4785,7 @@
       </w:pPr>
     </w:lvl>
   </w:abstractNum>
-  <w:abstractNum w:abstractNumId="9">
+  <w:abstractNum w:abstractNumId="9" w15:restartNumberingAfterBreak="0">
     <w:nsid w:val="54FA3A9F"/>
     <w:multiLevelType w:val="hybridMultilevel"/>
     <w:tmpl w:val="6706D748"/>
@@ -5007,7 +4871,7 @@
       </w:pPr>
     </w:lvl>
   </w:abstractNum>
-  <w:abstractNum w:abstractNumId="10">
+  <w:abstractNum w:abstractNumId="10" w15:restartNumberingAfterBreak="0">
     <w:nsid w:val="630D25EE"/>
     <w:multiLevelType w:val="hybridMultilevel"/>
     <w:tmpl w:val="9006BEEA"/>
@@ -5093,7 +4957,7 @@
       </w:pPr>
     </w:lvl>
   </w:abstractNum>
-  <w:abstractNum w:abstractNumId="11">
+  <w:abstractNum w:abstractNumId="11" w15:restartNumberingAfterBreak="0">
     <w:nsid w:val="6EC37AF1"/>
     <w:multiLevelType w:val="multilevel"/>
     <w:tmpl w:val="0409001F"/>
@@ -5206,7 +5070,7 @@
       </w:rPr>
     </w:lvl>
   </w:abstractNum>
-  <w:abstractNum w:abstractNumId="12">
+  <w:abstractNum w:abstractNumId="12" w15:restartNumberingAfterBreak="0">
     <w:nsid w:val="6FDA5B09"/>
     <w:multiLevelType w:val="multilevel"/>
     <w:tmpl w:val="701A3720"/>
@@ -5362,7 +5226,7 @@
 </file>
 
 <file path=word/styles.xml><?xml version="1.0" encoding="utf-8"?>
-<w:styles xmlns:mc="http://schemas.openxmlformats.org/markup-compatibility/2006" xmlns:r="http://schemas.openxmlformats.org/officeDocument/2006/relationships" xmlns:w="http://schemas.openxmlformats.org/wordprocessingml/2006/main" xmlns:w14="http://schemas.microsoft.com/office/word/2010/wordml" xmlns:w15="http://schemas.microsoft.com/office/word/2012/wordml" mc:Ignorable="w14 w15">
+<w:styles xmlns:mc="http://schemas.openxmlformats.org/markup-compatibility/2006" xmlns:r="http://schemas.openxmlformats.org/officeDocument/2006/relationships" xmlns:w="http://schemas.openxmlformats.org/wordprocessingml/2006/main" xmlns:w14="http://schemas.microsoft.com/office/word/2010/wordml" xmlns:w15="http://schemas.microsoft.com/office/word/2012/wordml" xmlns:w16cid="http://schemas.microsoft.com/office/word/2016/wordml/cid" xmlns:w16se="http://schemas.microsoft.com/office/word/2015/wordml/symex" mc:Ignorable="w14 w15 w16se w16cid">
   <w:docDefaults>
     <w:rPrDefault>
       <w:rPr>
@@ -5378,7 +5242,7 @@
       </w:pPr>
     </w:pPrDefault>
   </w:docDefaults>
-  <w:latentStyles w:defLockedState="0" w:defUIPriority="99" w:defSemiHidden="0" w:defUnhideWhenUsed="0" w:defQFormat="0" w:count="380">
+  <w:latentStyles w:defLockedState="0" w:defUIPriority="99" w:defSemiHidden="0" w:defUnhideWhenUsed="0" w:defQFormat="0" w:count="375">
     <w:lsdException w:name="Normal" w:uiPriority="0" w:qFormat="1"/>
     <w:lsdException w:name="heading 1" w:uiPriority="9" w:qFormat="1"/>
     <w:lsdException w:name="heading 2" w:semiHidden="1" w:uiPriority="9" w:unhideWhenUsed="1" w:qFormat="1"/>
@@ -6107,7 +5971,6 @@
       <w:spacing w:after="0" w:line="240" w:lineRule="auto"/>
     </w:pPr>
     <w:tblPr>
-      <w:tblInd w:w="0" w:type="dxa"/>
       <w:tblBorders>
         <w:top w:val="single" w:sz="4" w:space="0" w:color="auto"/>
         <w:left w:val="single" w:sz="4" w:space="0" w:color="auto"/>
@@ -6116,12 +5979,6 @@
         <w:insideH w:val="single" w:sz="4" w:space="0" w:color="auto"/>
         <w:insideV w:val="single" w:sz="4" w:space="0" w:color="auto"/>
       </w:tblBorders>
-      <w:tblCellMar>
-        <w:top w:w="0" w:type="dxa"/>
-        <w:left w:w="108" w:type="dxa"/>
-        <w:bottom w:w="0" w:type="dxa"/>
-        <w:right w:w="108" w:type="dxa"/>
-      </w:tblCellMar>
     </w:tblPr>
   </w:style>
   <w:style w:type="paragraph" w:styleId="HTMLPreformatted">
@@ -6475,7 +6332,7 @@
 </file>
 
 <file path=customXml/itemProps1.xml><?xml version="1.0" encoding="utf-8"?>
-<ds:datastoreItem xmlns:ds="http://schemas.openxmlformats.org/officeDocument/2006/customXml" ds:itemID="{D18CD268-6E39-D847-BCD4-89CAF2719F56}">
+<ds:datastoreItem xmlns:ds="http://schemas.openxmlformats.org/officeDocument/2006/customXml" ds:itemID="{88C699E8-A739-419D-AA72-FA91E3BC24A3}">
   <ds:schemaRefs>
     <ds:schemaRef ds:uri="http://schemas.openxmlformats.org/officeDocument/2006/bibliography"/>
   </ds:schemaRefs>

</xml_diff>